<commit_message>
préparation présentation offre fin
</commit_message>
<xml_diff>
--- a/Offres/présentation_offre.docx
+++ b/Offres/présentation_offre.docx
@@ -4,15 +4,124 @@
   <w:body>
     <w:p>
       <w:pPr>
-        <w:rPr>
-          <w:lang w:val="fr-FR"/>
-        </w:rPr>
-      </w:pPr>
-      <w:r>
-        <w:rPr>
-          <w:lang w:val="fr-FR"/>
-        </w:rPr>
-        <w:t>Se présenter</w:t>
+        <w:pStyle w:val="Titre1"/>
+      </w:pPr>
+      <w:r>
+        <w:t>Se présente</w:t>
+      </w:r>
+      <w:r>
+        <w:t>r</w:t>
+      </w:r>
+    </w:p>
+    <w:p>
+      <w:pPr>
+        <w:pStyle w:val="Titre2"/>
+        <w:rPr>
+          <w:lang w:val="fr-FR"/>
+        </w:rPr>
+      </w:pPr>
+      <w:r>
+        <w:rPr>
+          <w:lang w:val="fr-FR"/>
+        </w:rPr>
+        <w:t>Qui nous sommes</w:t>
+      </w:r>
+    </w:p>
+    <w:p>
+      <w:pPr>
+        <w:ind w:left="720"/>
+        <w:rPr>
+          <w:lang w:val="fr-FR"/>
+        </w:rPr>
+      </w:pPr>
+      <w:r>
+        <w:rPr>
+          <w:lang w:val="fr-FR"/>
+        </w:rPr>
+        <w:t>Marwan : Collaborateur</w:t>
+      </w:r>
+    </w:p>
+    <w:p>
+      <w:pPr>
+        <w:ind w:left="720"/>
+        <w:rPr>
+          <w:lang w:val="fr-FR"/>
+        </w:rPr>
+      </w:pPr>
+      <w:r>
+        <w:rPr>
+          <w:lang w:val="fr-FR"/>
+        </w:rPr>
+        <w:t>Johnny : Collaborateur mais maintenant le Dirigeant du Procès Verbale</w:t>
+      </w:r>
+    </w:p>
+    <w:p>
+      <w:pPr>
+        <w:ind w:left="720"/>
+        <w:rPr>
+          <w:lang w:val="fr-FR"/>
+        </w:rPr>
+      </w:pPr>
+      <w:r>
+        <w:rPr>
+          <w:lang w:val="fr-FR"/>
+        </w:rPr>
+        <w:t>Miguel : le Scrum Master</w:t>
+      </w:r>
+    </w:p>
+    <w:p>
+      <w:pPr>
+        <w:ind w:left="720"/>
+        <w:rPr>
+          <w:lang w:val="fr-FR"/>
+        </w:rPr>
+      </w:pPr>
+      <w:r>
+        <w:rPr>
+          <w:lang w:val="fr-FR"/>
+        </w:rPr>
+        <w:t>Travaillons pour Zetabyte : groupe de 2</w:t>
+      </w:r>
+      <w:r>
+        <w:rPr>
+          <w:vertAlign w:val="superscript"/>
+          <w:lang w:val="fr-FR"/>
+        </w:rPr>
+        <w:t>ème</w:t>
+      </w:r>
+      <w:r>
+        <w:rPr>
+          <w:lang w:val="fr-FR"/>
+        </w:rPr>
+        <w:t xml:space="preserve"> année du CPNV en filière informatique</w:t>
+      </w:r>
+    </w:p>
+    <w:p>
+      <w:pPr>
+        <w:ind w:left="720"/>
+        <w:rPr>
+          <w:lang w:val="fr-FR"/>
+        </w:rPr>
+      </w:pPr>
+      <w:r>
+        <w:rPr>
+          <w:lang w:val="fr-FR"/>
+        </w:rPr>
+        <w:t>D’entreprise</w:t>
+      </w:r>
+    </w:p>
+    <w:p>
+      <w:pPr>
+        <w:pStyle w:val="Titre2"/>
+        <w:rPr>
+          <w:lang w:val="fr-FR"/>
+        </w:rPr>
+      </w:pPr>
+      <w:r>
+        <w:rPr>
+          <w:lang w:val="fr-FR"/>
+        </w:rPr>
+        <w:t>Ce que nous faisons</w:t>
       </w:r>
     </w:p>
     <w:p>
@@ -20,7 +129,7 @@
         <w:pStyle w:val="Paragraphedeliste"/>
         <w:numPr>
           <w:ilvl w:val="0"/>
-          <w:numId w:val="1"/>
+          <w:numId w:val="3"/>
         </w:numPr>
         <w:rPr>
           <w:lang w:val="fr-FR"/>
@@ -30,7 +139,13 @@
         <w:rPr>
           <w:lang w:val="fr-FR"/>
         </w:rPr>
-        <w:t>Qui nous sommes</w:t>
+        <w:t>Développement pages web</w:t>
+      </w:r>
+      <w:r>
+        <w:rPr>
+          <w:lang w:val="fr-FR"/>
+        </w:rPr>
+        <w:t xml:space="preserve"> </w:t>
       </w:r>
     </w:p>
     <w:p>
@@ -38,7 +153,7 @@
         <w:pStyle w:val="Paragraphedeliste"/>
         <w:numPr>
           <w:ilvl w:val="0"/>
-          <w:numId w:val="1"/>
+          <w:numId w:val="3"/>
         </w:numPr>
         <w:rPr>
           <w:lang w:val="fr-FR"/>
@@ -48,20 +163,13 @@
         <w:rPr>
           <w:lang w:val="fr-FR"/>
         </w:rPr>
-        <w:t>Ce que nous faisons</w:t>
-      </w:r>
-    </w:p>
-    <w:p>
-      <w:pPr>
-        <w:rPr>
-          <w:lang w:val="fr-FR"/>
-        </w:rPr>
-      </w:pPr>
-      <w:r>
-        <w:rPr>
-          <w:lang w:val="fr-FR"/>
-        </w:rPr>
-        <w:t>Dire ce que nous savons sur le client</w:t>
+        <w:t>Développement d’applications</w:t>
+      </w:r>
+      <w:r>
+        <w:rPr>
+          <w:lang w:val="fr-FR"/>
+        </w:rPr>
+        <w:t xml:space="preserve"> (en apprentissage)</w:t>
       </w:r>
     </w:p>
     <w:p>
@@ -69,7 +177,7 @@
         <w:pStyle w:val="Paragraphedeliste"/>
         <w:numPr>
           <w:ilvl w:val="0"/>
-          <w:numId w:val="2"/>
+          <w:numId w:val="3"/>
         </w:numPr>
         <w:rPr>
           <w:lang w:val="fr-FR"/>
@@ -79,7 +187,236 @@
         <w:rPr>
           <w:lang w:val="fr-FR"/>
         </w:rPr>
+        <w:t>Gestion des bases de données</w:t>
+      </w:r>
+      <w:r>
+        <w:rPr>
+          <w:lang w:val="fr-FR"/>
+        </w:rPr>
+        <w:t xml:space="preserve"> </w:t>
+      </w:r>
+      <w:r>
+        <w:rPr>
+          <w:lang w:val="fr-FR"/>
+        </w:rPr>
+        <w:t>(en apprentissage)</w:t>
+      </w:r>
+    </w:p>
+    <w:p>
+      <w:pPr>
+        <w:ind w:left="1080"/>
+        <w:rPr>
+          <w:lang w:val="fr-FR"/>
+        </w:rPr>
+      </w:pPr>
+      <w:r>
+        <w:rPr>
+          <w:lang w:val="fr-FR"/>
+        </w:rPr>
+        <w:t>Mais tous les jours on apprend de nouvelles choses</w:t>
+      </w:r>
+    </w:p>
+    <w:p>
+      <w:pPr>
+        <w:pStyle w:val="Titre1"/>
+      </w:pPr>
+      <w:r>
+        <w:t>Dire ce que nous savons sur le client</w:t>
+      </w:r>
+    </w:p>
+    <w:p>
+      <w:pPr>
+        <w:pStyle w:val="Titre2"/>
+        <w:rPr>
+          <w:lang w:val="fr-FR"/>
+        </w:rPr>
+      </w:pPr>
+      <w:r>
+        <w:rPr>
+          <w:lang w:val="fr-FR"/>
+        </w:rPr>
         <w:t>Qui ils sont ?</w:t>
+      </w:r>
+    </w:p>
+    <w:p>
+      <w:pPr>
+        <w:pStyle w:val="Paragraphedeliste"/>
+        <w:rPr>
+          <w:lang w:val="fr-FR"/>
+        </w:rPr>
+      </w:pPr>
+      <w:r>
+        <w:rPr>
+          <w:lang w:val="fr-FR"/>
+        </w:rPr>
+        <w:t xml:space="preserve">Association </w:t>
+      </w:r>
+      <w:r>
+        <w:rPr>
+          <w:lang w:val="fr-FR"/>
+        </w:rPr>
+        <w:t>travaillant pour la protection de la jeunesse</w:t>
+      </w:r>
+    </w:p>
+    <w:p>
+      <w:pPr>
+        <w:pStyle w:val="Titre2"/>
+        <w:rPr>
+          <w:lang w:val="fr-FR"/>
+        </w:rPr>
+      </w:pPr>
+      <w:r>
+        <w:rPr>
+          <w:lang w:val="fr-FR"/>
+        </w:rPr>
+        <w:t>Qu’est-ce qu’ils font</w:t>
+      </w:r>
+    </w:p>
+    <w:p>
+      <w:pPr>
+        <w:pStyle w:val="Paragraphedeliste"/>
+        <w:numPr>
+          <w:ilvl w:val="1"/>
+          <w:numId w:val="6"/>
+        </w:numPr>
+        <w:rPr>
+          <w:lang w:val="fr-FR"/>
+        </w:rPr>
+      </w:pPr>
+      <w:r>
+        <w:rPr>
+          <w:lang w:val="fr-FR"/>
+        </w:rPr>
+        <w:t>Vie sociale</w:t>
+      </w:r>
+    </w:p>
+    <w:p>
+      <w:pPr>
+        <w:pStyle w:val="Paragraphedeliste"/>
+        <w:numPr>
+          <w:ilvl w:val="1"/>
+          <w:numId w:val="6"/>
+        </w:numPr>
+        <w:rPr>
+          <w:lang w:val="fr-FR"/>
+        </w:rPr>
+      </w:pPr>
+      <w:r>
+        <w:rPr>
+          <w:lang w:val="fr-FR"/>
+        </w:rPr>
+        <w:t>Vie éducative</w:t>
+      </w:r>
+      <w:bookmarkStart w:id="0" w:name="_GoBack"/>
+      <w:bookmarkEnd w:id="0"/>
+    </w:p>
+    <w:p>
+      <w:pPr>
+        <w:pStyle w:val="Paragraphedeliste"/>
+        <w:numPr>
+          <w:ilvl w:val="1"/>
+          <w:numId w:val="6"/>
+        </w:numPr>
+        <w:rPr>
+          <w:lang w:val="fr-FR"/>
+        </w:rPr>
+      </w:pPr>
+      <w:r>
+        <w:rPr>
+          <w:lang w:val="fr-FR"/>
+        </w:rPr>
+        <w:t>Vie affective</w:t>
+      </w:r>
+    </w:p>
+    <w:p>
+      <w:pPr>
+        <w:pStyle w:val="Paragraphedeliste"/>
+        <w:numPr>
+          <w:ilvl w:val="1"/>
+          <w:numId w:val="6"/>
+        </w:numPr>
+        <w:rPr>
+          <w:lang w:val="fr-FR"/>
+        </w:rPr>
+      </w:pPr>
+      <w:r>
+        <w:rPr>
+          <w:lang w:val="fr-FR"/>
+        </w:rPr>
+        <w:t>Développement physique</w:t>
+      </w:r>
+    </w:p>
+    <w:p>
+      <w:pPr>
+        <w:pStyle w:val="Paragraphedeliste"/>
+        <w:numPr>
+          <w:ilvl w:val="1"/>
+          <w:numId w:val="6"/>
+        </w:numPr>
+        <w:rPr>
+          <w:lang w:val="fr-FR"/>
+        </w:rPr>
+      </w:pPr>
+      <w:r>
+        <w:rPr>
+          <w:lang w:val="fr-FR"/>
+        </w:rPr>
+        <w:t>Développement psychique</w:t>
+      </w:r>
+    </w:p>
+    <w:p>
+      <w:pPr>
+        <w:pStyle w:val="Paragraphedeliste"/>
+        <w:numPr>
+          <w:ilvl w:val="1"/>
+          <w:numId w:val="6"/>
+        </w:numPr>
+        <w:rPr>
+          <w:lang w:val="fr-FR"/>
+        </w:rPr>
+      </w:pPr>
+      <w:r>
+        <w:rPr>
+          <w:lang w:val="fr-FR"/>
+        </w:rPr>
+        <w:t>La vie en famille</w:t>
+      </w:r>
+    </w:p>
+    <w:p>
+      <w:pPr>
+        <w:pStyle w:val="Titre2"/>
+        <w:rPr>
+          <w:lang w:val="fr-FR"/>
+        </w:rPr>
+      </w:pPr>
+      <w:r>
+        <w:rPr>
+          <w:lang w:val="fr-FR"/>
+        </w:rPr>
+        <w:t>Dire de manière global la raison pour laquelle nous sommes là. (Répondre à l’appel d’offre.)</w:t>
+      </w:r>
+    </w:p>
+    <w:p>
+      <w:pPr>
+        <w:pStyle w:val="Paragraphedeliste"/>
+        <w:ind w:left="1416"/>
+        <w:rPr>
+          <w:lang w:val="fr-FR"/>
+        </w:rPr>
+      </w:pPr>
+      <w:r>
+        <w:rPr>
+          <w:lang w:val="fr-FR"/>
+        </w:rPr>
+        <w:t>Vous avez présenté un appel d’offre à propos de la mise en place d’un système comme Dropbox.</w:t>
+      </w:r>
+    </w:p>
+    <w:p>
+      <w:pPr>
+        <w:pStyle w:val="Titre1"/>
+      </w:pPr>
+      <w:r>
+        <w:t>Problèmes du client (3)</w:t>
       </w:r>
     </w:p>
     <w:p>
@@ -87,7 +424,7 @@
         <w:pStyle w:val="Paragraphedeliste"/>
         <w:numPr>
           <w:ilvl w:val="0"/>
-          <w:numId w:val="2"/>
+          <w:numId w:val="7"/>
         </w:numPr>
         <w:rPr>
           <w:lang w:val="fr-FR"/>
@@ -97,7 +434,7 @@
         <w:rPr>
           <w:lang w:val="fr-FR"/>
         </w:rPr>
-        <w:t>Qu’est-ce qu’ils font</w:t>
+        <w:t>Problème de confidentialité</w:t>
       </w:r>
     </w:p>
     <w:p>
@@ -105,7 +442,7 @@
         <w:pStyle w:val="Paragraphedeliste"/>
         <w:numPr>
           <w:ilvl w:val="0"/>
-          <w:numId w:val="2"/>
+          <w:numId w:val="7"/>
         </w:numPr>
         <w:rPr>
           <w:lang w:val="fr-FR"/>
@@ -115,318 +452,363 @@
         <w:rPr>
           <w:lang w:val="fr-FR"/>
         </w:rPr>
-        <w:t>Dire de manière global la raison pour laquelle nous sommes là. (Répondre à l’appel d’offre.)</w:t>
-      </w:r>
-    </w:p>
-    <w:p>
-      <w:pPr>
-        <w:rPr>
-          <w:lang w:val="fr-FR"/>
-        </w:rPr>
-      </w:pPr>
-      <w:r>
-        <w:rPr>
-          <w:lang w:val="fr-FR"/>
-        </w:rPr>
-        <w:t>Problèmes du client (3)</w:t>
-      </w:r>
-    </w:p>
-    <w:p>
-      <w:pPr>
-        <w:rPr>
-          <w:lang w:val="fr-FR"/>
-        </w:rPr>
-      </w:pPr>
-      <w:r>
-        <w:rPr>
-          <w:lang w:val="fr-FR"/>
-        </w:rPr>
-        <w:t xml:space="preserve">Désire </w:t>
-      </w:r>
-      <w:r>
-        <w:rPr>
-          <w:lang w:val="fr-FR"/>
-        </w:rPr>
-        <w:t>d</w:t>
-      </w:r>
-      <w:r>
-        <w:rPr>
-          <w:lang w:val="fr-FR"/>
-        </w:rPr>
-        <w:t>u</w:t>
-      </w:r>
-      <w:r>
-        <w:rPr>
-          <w:lang w:val="fr-FR"/>
-        </w:rPr>
-        <w:t xml:space="preserve"> clien</w:t>
-      </w:r>
-      <w:r>
-        <w:rPr>
-          <w:lang w:val="fr-FR"/>
-        </w:rPr>
+        <w:t>Perte de donnée</w:t>
+      </w:r>
+      <w:r>
+        <w:rPr>
+          <w:lang w:val="fr-FR"/>
+        </w:rPr>
+        <w:t xml:space="preserve">s anciens si on ne paye pas une version supérieur Dropbox </w:t>
+      </w:r>
+    </w:p>
+    <w:p>
+      <w:pPr>
+        <w:pStyle w:val="Paragraphedeliste"/>
+        <w:numPr>
+          <w:ilvl w:val="0"/>
+          <w:numId w:val="7"/>
+        </w:numPr>
+        <w:rPr>
+          <w:lang w:val="fr-FR"/>
+        </w:rPr>
+      </w:pPr>
+      <w:r>
+        <w:rPr>
+          <w:lang w:val="fr-FR"/>
+        </w:rPr>
+        <w:t xml:space="preserve">Non gestion des comptes de l’association </w:t>
+      </w:r>
+    </w:p>
+    <w:p>
+      <w:pPr>
+        <w:pStyle w:val="Titre1"/>
+      </w:pPr>
+      <w:r>
+        <w:t>Désire du clien</w:t>
+      </w:r>
+      <w:r>
         <w:t>t</w:t>
       </w:r>
       <w:r>
-        <w:rPr>
-          <w:lang w:val="fr-FR"/>
-        </w:rPr>
         <w:t xml:space="preserve"> (3)</w:t>
       </w:r>
     </w:p>
     <w:p>
       <w:pPr>
-        <w:rPr>
-          <w:lang w:val="fr-FR"/>
-        </w:rPr>
-      </w:pPr>
-      <w:r>
-        <w:rPr>
-          <w:lang w:val="fr-FR"/>
-        </w:rPr>
-        <w:t>Nos solutions (3)</w:t>
-      </w:r>
-    </w:p>
-    <w:p>
-      <w:pPr>
-        <w:rPr>
-          <w:lang w:val="fr-FR"/>
-        </w:rPr>
-      </w:pPr>
-      <w:r>
-        <w:rPr>
-          <w:lang w:val="fr-FR"/>
-        </w:rPr>
+        <w:pStyle w:val="Paragraphedeliste"/>
+        <w:numPr>
+          <w:ilvl w:val="0"/>
+          <w:numId w:val="11"/>
+        </w:numPr>
+        <w:ind w:left="567" w:hanging="218"/>
+        <w:rPr>
+          <w:lang w:val="fr-FR"/>
+        </w:rPr>
+      </w:pPr>
+      <w:r>
+        <w:t>Centralisation de tous nos documents</w:t>
+      </w:r>
+    </w:p>
+    <w:p>
+      <w:pPr>
+        <w:pStyle w:val="Paragraphedeliste"/>
+        <w:numPr>
+          <w:ilvl w:val="0"/>
+          <w:numId w:val="11"/>
+        </w:numPr>
+        <w:tabs>
+          <w:tab w:val="left" w:pos="567"/>
+          <w:tab w:val="left" w:pos="1279"/>
+        </w:tabs>
+        <w:spacing w:after="200" w:line="276" w:lineRule="auto"/>
+        <w:jc w:val="both"/>
+      </w:pPr>
+      <w:r>
+        <w:t>Réduire la taille de nos boîtes emails en utilisant des liens vers nos documents</w:t>
+      </w:r>
+    </w:p>
+    <w:p>
+      <w:pPr>
+        <w:pStyle w:val="Paragraphedeliste"/>
+        <w:numPr>
+          <w:ilvl w:val="0"/>
+          <w:numId w:val="11"/>
+        </w:numPr>
+        <w:tabs>
+          <w:tab w:val="left" w:pos="567"/>
+          <w:tab w:val="left" w:pos="1279"/>
+        </w:tabs>
+        <w:spacing w:after="200" w:line="276" w:lineRule="auto"/>
+        <w:jc w:val="both"/>
+      </w:pPr>
+      <w:r>
+        <w:t>Gestion des droits sur les fichiers (aucun accès, uniquement lecture ou pleins pouvoirs)</w:t>
+      </w:r>
+    </w:p>
+    <w:p>
+      <w:pPr>
+        <w:pStyle w:val="Titre2"/>
+      </w:pPr>
+      <w:r>
+        <w:lastRenderedPageBreak/>
+        <w:t>Besoins</w:t>
+      </w:r>
+      <w:r>
+        <w:t xml:space="preserve"> optionnels sont :</w:t>
+      </w:r>
+    </w:p>
+    <w:p>
+      <w:pPr>
+        <w:pStyle w:val="Paragraphedeliste"/>
+        <w:numPr>
+          <w:ilvl w:val="0"/>
+          <w:numId w:val="9"/>
+        </w:numPr>
+        <w:tabs>
+          <w:tab w:val="left" w:pos="1279"/>
+        </w:tabs>
+        <w:spacing w:after="200" w:line="276" w:lineRule="auto"/>
+        <w:ind w:left="709"/>
+        <w:jc w:val="both"/>
+      </w:pPr>
+      <w:r>
+        <w:t>Accès à nos documents depuis nos smartphones</w:t>
+      </w:r>
+    </w:p>
+    <w:p>
+      <w:pPr>
+        <w:pStyle w:val="Paragraphedeliste"/>
+        <w:numPr>
+          <w:ilvl w:val="0"/>
+          <w:numId w:val="9"/>
+        </w:numPr>
+        <w:tabs>
+          <w:tab w:val="left" w:pos="1279"/>
+        </w:tabs>
+        <w:spacing w:after="200" w:line="276" w:lineRule="auto"/>
+        <w:ind w:left="709"/>
+        <w:jc w:val="both"/>
+      </w:pPr>
+      <w:r>
+        <w:t>Archivage automatique de nos documents les plus anciens</w:t>
+      </w:r>
+    </w:p>
+    <w:p/>
+    <w:p>
+      <w:pPr>
+        <w:pStyle w:val="Titre1"/>
+      </w:pPr>
+      <w:r>
+        <w:t>Nos solutions (</w:t>
+      </w:r>
+      <w:r>
+        <w:t>4</w:t>
+      </w:r>
+      <w:r>
+        <w:t>)</w:t>
+      </w:r>
+    </w:p>
+    <w:p>
+      <w:pPr>
+        <w:pStyle w:val="Paragraphedeliste"/>
+        <w:numPr>
+          <w:ilvl w:val="0"/>
+          <w:numId w:val="12"/>
+        </w:numPr>
+        <w:rPr>
+          <w:lang w:val="fr-FR"/>
+        </w:rPr>
+      </w:pPr>
+      <w:r>
+        <w:rPr>
+          <w:lang w:val="fr-FR"/>
+        </w:rPr>
+        <w:t>Page web avec un système semblable à Dropbox</w:t>
+      </w:r>
+    </w:p>
+    <w:p>
+      <w:pPr>
+        <w:pStyle w:val="Paragraphedeliste"/>
+        <w:numPr>
+          <w:ilvl w:val="0"/>
+          <w:numId w:val="12"/>
+        </w:numPr>
+        <w:rPr>
+          <w:lang w:val="fr-FR"/>
+        </w:rPr>
+      </w:pPr>
+      <w:r>
+        <w:rPr>
+          <w:lang w:val="fr-FR"/>
+        </w:rPr>
+        <w:t xml:space="preserve">Gestion des comptes et des données internes uniquement. </w:t>
+      </w:r>
+    </w:p>
+    <w:p>
+      <w:pPr>
+        <w:pStyle w:val="Paragraphedeliste"/>
+        <w:numPr>
+          <w:ilvl w:val="0"/>
+          <w:numId w:val="12"/>
+        </w:numPr>
+        <w:rPr>
+          <w:lang w:val="fr-FR"/>
+        </w:rPr>
+      </w:pPr>
+      <w:r>
+        <w:rPr>
+          <w:lang w:val="fr-FR"/>
+        </w:rPr>
+        <w:t xml:space="preserve">Une réduction des boites mails </w:t>
+      </w:r>
+    </w:p>
+    <w:p>
+      <w:pPr>
+        <w:pStyle w:val="Paragraphedeliste"/>
+        <w:numPr>
+          <w:ilvl w:val="0"/>
+          <w:numId w:val="12"/>
+        </w:numPr>
+        <w:rPr>
+          <w:lang w:val="fr-FR"/>
+        </w:rPr>
+      </w:pPr>
+      <w:r>
+        <w:rPr>
+          <w:lang w:val="fr-FR"/>
+        </w:rPr>
+        <w:t>Sauvegarde complète des fichiers jusqu’à nouvelle ordre</w:t>
+      </w:r>
+      <w:r>
+        <w:rPr>
+          <w:lang w:val="fr-FR"/>
+        </w:rPr>
+        <w:t xml:space="preserve"> </w:t>
+      </w:r>
+      <w:r>
+        <w:rPr>
+          <w:lang w:val="fr-FR"/>
+        </w:rPr>
+        <w:t>(stockage max de 1 année si nécessaire)</w:t>
+      </w:r>
+    </w:p>
+    <w:p>
+      <w:pPr>
+        <w:pStyle w:val="Titre2"/>
+        <w:rPr>
+          <w:lang w:val="fr-FR"/>
+        </w:rPr>
+      </w:pPr>
+      <w:r>
+        <w:rPr>
+          <w:lang w:val="fr-FR"/>
+        </w:rPr>
+        <w:t>S’il y a le temps :</w:t>
+      </w:r>
+    </w:p>
+    <w:p>
+      <w:pPr>
+        <w:pStyle w:val="Paragraphedeliste"/>
+        <w:numPr>
+          <w:ilvl w:val="0"/>
+          <w:numId w:val="12"/>
+        </w:numPr>
+        <w:rPr>
+          <w:lang w:val="fr-FR"/>
+        </w:rPr>
+      </w:pPr>
+      <w:r>
+        <w:rPr>
+          <w:lang w:val="fr-FR"/>
+        </w:rPr>
+        <w:t>Gestion des droits de tous les fichiers de l</w:t>
+      </w:r>
+      <w:r>
+        <w:rPr>
+          <w:lang w:val="fr-FR"/>
+        </w:rPr>
+        <w:t>’association</w:t>
+      </w:r>
+    </w:p>
+    <w:p>
+      <w:pPr>
+        <w:pStyle w:val="Paragraphedeliste"/>
+        <w:numPr>
+          <w:ilvl w:val="0"/>
+          <w:numId w:val="12"/>
+        </w:numPr>
+        <w:rPr>
+          <w:lang w:val="fr-FR"/>
+        </w:rPr>
+      </w:pPr>
+      <w:r>
+        <w:rPr>
+          <w:lang w:val="fr-FR"/>
+        </w:rPr>
+        <w:t xml:space="preserve">Création d’une application mobile </w:t>
+      </w:r>
+    </w:p>
+    <w:p>
+      <w:pPr>
+        <w:pStyle w:val="Titre1"/>
+      </w:pPr>
+      <w:r>
         <w:t>Les résultats bénéfiques pour le client (3)</w:t>
       </w:r>
     </w:p>
     <w:p>
       <w:pPr>
-        <w:rPr>
-          <w:lang w:val="fr-FR"/>
-        </w:rPr>
-      </w:pPr>
-    </w:p>
-    <w:p>
-      <w:pPr>
-        <w:rPr>
-          <w:lang w:val="fr-FR"/>
-        </w:rPr>
-      </w:pPr>
-    </w:p>
-    <w:p>
-      <w:pPr>
-        <w:rPr>
-          <w:lang w:val="fr-FR"/>
-        </w:rPr>
-      </w:pPr>
-    </w:p>
-    <w:p>
-      <w:pPr>
-        <w:rPr>
-          <w:lang w:val="fr-FR"/>
-        </w:rPr>
-      </w:pPr>
-    </w:p>
-    <w:p>
-      <w:pPr>
-        <w:rPr>
-          <w:lang w:val="fr-FR"/>
-        </w:rPr>
-      </w:pPr>
-    </w:p>
-    <w:p>
-      <w:pPr>
-        <w:rPr>
-          <w:lang w:val="fr-FR"/>
-        </w:rPr>
-      </w:pPr>
-    </w:p>
-    <w:p>
-      <w:pPr>
-        <w:rPr>
-          <w:lang w:val="fr-FR"/>
-        </w:rPr>
-      </w:pPr>
-    </w:p>
-    <w:p>
-      <w:pPr>
-        <w:rPr>
-          <w:lang w:val="fr-FR"/>
-        </w:rPr>
-      </w:pPr>
-    </w:p>
-    <w:p>
-      <w:pPr>
-        <w:rPr>
-          <w:lang w:val="fr-FR"/>
-        </w:rPr>
-      </w:pPr>
-      <w:r>
-        <w:rPr>
-          <w:lang w:val="fr-FR"/>
-        </w:rPr>
-        <w:br w:type="page"/>
-      </w:r>
-      <w:bookmarkStart w:id="0" w:name="_GoBack"/>
-      <w:bookmarkEnd w:id="0"/>
-    </w:p>
-    <w:p>
-      <w:pPr>
-        <w:tabs>
-          <w:tab w:val="left" w:pos="3749"/>
-        </w:tabs>
-        <w:rPr>
-          <w:sz w:val="12"/>
-          <w:szCs w:val="12"/>
-          <w:lang w:val="fr-FR"/>
-        </w:rPr>
-      </w:pPr>
-      <w:r>
-        <w:rPr>
-          <w:sz w:val="12"/>
-          <w:szCs w:val="12"/>
-          <w:lang w:val="fr-FR"/>
-        </w:rPr>
-        <w:lastRenderedPageBreak/>
-        <w:t xml:space="preserve">Enoncé de mission professionnelle = phrase d’accroche qui synthétise qui nous sommes et ce que nous faisons.  </w:t>
-      </w:r>
-    </w:p>
-    <w:p>
-      <w:pPr>
-        <w:rPr>
-          <w:sz w:val="12"/>
-          <w:szCs w:val="12"/>
-          <w:lang w:val="fr-FR"/>
-        </w:rPr>
-      </w:pPr>
-      <w:r>
-        <w:rPr>
-          <w:sz w:val="12"/>
-          <w:szCs w:val="12"/>
-          <w:lang w:val="fr-FR"/>
-        </w:rPr>
-        <w:t>Type de client = frase simple</w:t>
-      </w:r>
-    </w:p>
-    <w:p>
-      <w:pPr>
-        <w:rPr>
-          <w:sz w:val="12"/>
-          <w:szCs w:val="12"/>
-          <w:lang w:val="fr-FR"/>
-        </w:rPr>
-      </w:pPr>
-      <w:r>
-        <w:rPr>
-          <w:sz w:val="12"/>
-          <w:szCs w:val="12"/>
-          <w:lang w:val="fr-FR"/>
-        </w:rPr>
-        <w:t>Type de problème auquel il faut faire face = 3 problèmes</w:t>
-      </w:r>
-    </w:p>
-    <w:p>
-      <w:pPr>
-        <w:rPr>
-          <w:sz w:val="12"/>
-          <w:szCs w:val="12"/>
-          <w:lang w:val="fr-FR"/>
-        </w:rPr>
-      </w:pPr>
-      <w:r>
-        <w:rPr>
-          <w:sz w:val="12"/>
-          <w:szCs w:val="12"/>
-          <w:lang w:val="fr-FR"/>
-        </w:rPr>
-        <w:t>Trois désires que veut atteindre votre marché cible</w:t>
-      </w:r>
-    </w:p>
-    <w:p>
-      <w:pPr>
-        <w:rPr>
-          <w:sz w:val="12"/>
-          <w:szCs w:val="12"/>
-          <w:lang w:val="fr-FR"/>
-        </w:rPr>
-      </w:pPr>
-    </w:p>
-    <w:p>
-      <w:pPr>
-        <w:rPr>
-          <w:sz w:val="12"/>
-          <w:szCs w:val="12"/>
-          <w:lang w:val="fr-FR"/>
-        </w:rPr>
-      </w:pPr>
-      <w:r>
-        <w:rPr>
-          <w:sz w:val="12"/>
-          <w:szCs w:val="12"/>
-          <w:lang w:val="fr-FR"/>
-        </w:rPr>
-        <w:t xml:space="preserve">Type de solution spécifique </w:t>
-      </w:r>
-    </w:p>
-    <w:p>
-      <w:pPr>
-        <w:rPr>
-          <w:sz w:val="12"/>
-          <w:szCs w:val="12"/>
-          <w:lang w:val="fr-FR"/>
-        </w:rPr>
-      </w:pPr>
-      <w:r>
-        <w:rPr>
-          <w:sz w:val="12"/>
-          <w:szCs w:val="12"/>
-          <w:lang w:val="fr-FR"/>
-        </w:rPr>
-        <w:t>Résultat(bénéfices)que le client pourra être, faire ou avoir en travaillant avec nous</w:t>
-      </w:r>
-    </w:p>
-    <w:p>
-      <w:pPr>
-        <w:rPr>
-          <w:lang w:val="fr-FR"/>
-        </w:rPr>
-      </w:pPr>
-    </w:p>
-    <w:p>
-      <w:pPr>
-        <w:rPr>
-          <w:lang w:val="fr-FR"/>
-        </w:rPr>
-      </w:pPr>
-    </w:p>
-    <w:p>
-      <w:pPr>
-        <w:rPr>
-          <w:lang w:val="fr-FR"/>
-        </w:rPr>
-      </w:pPr>
-    </w:p>
-    <w:p>
-      <w:pPr>
-        <w:rPr>
-          <w:lang w:val="fr-FR"/>
-        </w:rPr>
-      </w:pPr>
-    </w:p>
-    <w:p>
-      <w:pPr>
-        <w:rPr>
-          <w:lang w:val="fr-FR"/>
-        </w:rPr>
-      </w:pPr>
-    </w:p>
-    <w:p>
-      <w:pPr>
-        <w:rPr>
-          <w:lang w:val="fr-FR"/>
-        </w:rPr>
-      </w:pPr>
+        <w:pStyle w:val="Paragraphedeliste"/>
+        <w:numPr>
+          <w:ilvl w:val="0"/>
+          <w:numId w:val="14"/>
+        </w:numPr>
+        <w:rPr>
+          <w:lang w:val="fr-FR"/>
+        </w:rPr>
+      </w:pPr>
+      <w:r>
+        <w:rPr>
+          <w:lang w:val="fr-FR"/>
+        </w:rPr>
+        <w:t>Gain d’une indépendance</w:t>
+      </w:r>
+    </w:p>
+    <w:p>
+      <w:pPr>
+        <w:pStyle w:val="Paragraphedeliste"/>
+        <w:numPr>
+          <w:ilvl w:val="0"/>
+          <w:numId w:val="14"/>
+        </w:numPr>
+        <w:rPr>
+          <w:lang w:val="fr-FR"/>
+        </w:rPr>
+      </w:pPr>
+      <w:r>
+        <w:rPr>
+          <w:lang w:val="fr-FR"/>
+        </w:rPr>
+        <w:t>Non de payement à un cloud = ne perds pas de l’argent</w:t>
+      </w:r>
+    </w:p>
+    <w:p>
+      <w:pPr>
+        <w:pStyle w:val="Paragraphedeliste"/>
+        <w:numPr>
+          <w:ilvl w:val="0"/>
+          <w:numId w:val="14"/>
+        </w:numPr>
+        <w:rPr>
+          <w:lang w:val="fr-FR"/>
+        </w:rPr>
+      </w:pPr>
+      <w:r>
+        <w:rPr>
+          <w:lang w:val="fr-FR"/>
+        </w:rPr>
+        <w:t>Confidentialité des données</w:t>
+      </w:r>
     </w:p>
     <w:sectPr>
       <w:pgSz w:w="11906" w:h="16838"/>
@@ -441,9 +823,9 @@
 <file path=word/numbering.xml><?xml version="1.0" encoding="utf-8"?>
 <w:numbering xmlns:wpc="http://schemas.microsoft.com/office/word/2010/wordprocessingCanvas" xmlns:cx="http://schemas.microsoft.com/office/drawing/2014/chartex" xmlns:cx1="http://schemas.microsoft.com/office/drawing/2015/9/8/chartex" xmlns:cx2="http://schemas.microsoft.com/office/drawing/2015/10/21/chartex" xmlns:cx3="http://schemas.microsoft.com/office/drawing/2016/5/9/chartex" xmlns:cx4="http://schemas.microsoft.com/office/drawing/2016/5/10/chartex" xmlns:cx5="http://schemas.microsoft.com/office/drawing/2016/5/11/chartex" xmlns:cx6="http://schemas.microsoft.com/office/drawing/2016/5/12/chartex" xmlns:cx7="http://schemas.microsoft.com/office/drawing/2016/5/13/chartex" xmlns:cx8="http://schemas.microsoft.com/office/drawing/2016/5/14/chartex" xmlns:mc="http://schemas.openxmlformats.org/markup-compatibility/2006" xmlns:aink="http://schemas.microsoft.com/office/drawing/2016/ink" xmlns:am3d="http://schemas.microsoft.com/office/drawing/2017/model3d" xmlns:o="urn:schemas-microsoft-com:office:office" xmlns:r="http://schemas.openxmlformats.org/officeDocument/2006/relationships" xmlns:m="http://schemas.openxmlformats.org/officeDocument/2006/math" xmlns:v="urn:schemas-microsoft-com:vml" xmlns:wp14="http://schemas.microsoft.com/office/word/2010/wordprocessingDrawing" xmlns:wp="http://schemas.openxmlformats.org/drawingml/2006/wordprocessingDrawing" xmlns:w10="urn:schemas-microsoft-com:office:word" xmlns:w="http://schemas.openxmlformats.org/wordprocessingml/2006/main" xmlns:w14="http://schemas.microsoft.com/office/word/2010/wordml" xmlns:w15="http://schemas.microsoft.com/office/word/2012/wordml" xmlns:w16cid="http://schemas.microsoft.com/office/word/2016/wordml/cid" xmlns:w16se="http://schemas.microsoft.com/office/word/2015/wordml/symex" xmlns:wpg="http://schemas.microsoft.com/office/word/2010/wordprocessingGroup" xmlns:wpi="http://schemas.microsoft.com/office/word/2010/wordprocessingInk" xmlns:wne="http://schemas.microsoft.com/office/word/2006/wordml" xmlns:wps="http://schemas.microsoft.com/office/word/2010/wordprocessingShape" mc:Ignorable="w14 w15 w16se w16cid wp14">
   <w:abstractNum w:abstractNumId="0" w15:restartNumberingAfterBreak="0">
-    <w:nsid w:val="5B1571D7"/>
+    <w:nsid w:val="0E952850"/>
     <w:multiLevelType w:val="hybridMultilevel"/>
-    <w:tmpl w:val="19A2C3C6"/>
+    <w:tmpl w:val="7C5C6DF6"/>
     <w:lvl w:ilvl="0" w:tplc="100C000F">
       <w:start w:val="1"/>
       <w:numFmt w:val="decimal"/>
@@ -453,14 +835,17 @@
         <w:ind w:left="720" w:hanging="360"/>
       </w:pPr>
     </w:lvl>
-    <w:lvl w:ilvl="1" w:tplc="100C0019" w:tentative="1">
-      <w:start w:val="1"/>
-      <w:numFmt w:val="lowerLetter"/>
-      <w:lvlText w:val="%2."/>
+    <w:lvl w:ilvl="1" w:tplc="100C0001">
+      <w:start w:val="1"/>
+      <w:numFmt w:val="bullet"/>
+      <w:lvlText w:val=""/>
       <w:lvlJc w:val="left"/>
       <w:pPr>
         <w:ind w:left="1440" w:hanging="360"/>
       </w:pPr>
+      <w:rPr>
+        <w:rFonts w:ascii="Symbol" w:hAnsi="Symbol" w:hint="default"/>
+      </w:rPr>
     </w:lvl>
     <w:lvl w:ilvl="2" w:tplc="100C001B" w:tentative="1">
       <w:start w:val="1"/>
@@ -527,6 +912,1010 @@
     </w:lvl>
   </w:abstractNum>
   <w:abstractNum w:abstractNumId="1" w15:restartNumberingAfterBreak="0">
+    <w:nsid w:val="11A17230"/>
+    <w:multiLevelType w:val="hybridMultilevel"/>
+    <w:tmpl w:val="E92018C6"/>
+    <w:lvl w:ilvl="0" w:tplc="6730389E">
+      <w:start w:val="1"/>
+      <w:numFmt w:val="decimal"/>
+      <w:lvlText w:val="%1."/>
+      <w:lvlJc w:val="left"/>
+      <w:pPr>
+        <w:ind w:left="720" w:hanging="360"/>
+      </w:pPr>
+      <w:rPr>
+        <w:rFonts w:hint="default"/>
+      </w:rPr>
+    </w:lvl>
+    <w:lvl w:ilvl="1" w:tplc="100C0019" w:tentative="1">
+      <w:start w:val="1"/>
+      <w:numFmt w:val="lowerLetter"/>
+      <w:lvlText w:val="%2."/>
+      <w:lvlJc w:val="left"/>
+      <w:pPr>
+        <w:ind w:left="1440" w:hanging="360"/>
+      </w:pPr>
+    </w:lvl>
+    <w:lvl w:ilvl="2" w:tplc="100C001B" w:tentative="1">
+      <w:start w:val="1"/>
+      <w:numFmt w:val="lowerRoman"/>
+      <w:lvlText w:val="%3."/>
+      <w:lvlJc w:val="right"/>
+      <w:pPr>
+        <w:ind w:left="2160" w:hanging="180"/>
+      </w:pPr>
+    </w:lvl>
+    <w:lvl w:ilvl="3" w:tplc="100C000F" w:tentative="1">
+      <w:start w:val="1"/>
+      <w:numFmt w:val="decimal"/>
+      <w:lvlText w:val="%4."/>
+      <w:lvlJc w:val="left"/>
+      <w:pPr>
+        <w:ind w:left="2880" w:hanging="360"/>
+      </w:pPr>
+    </w:lvl>
+    <w:lvl w:ilvl="4" w:tplc="100C0019" w:tentative="1">
+      <w:start w:val="1"/>
+      <w:numFmt w:val="lowerLetter"/>
+      <w:lvlText w:val="%5."/>
+      <w:lvlJc w:val="left"/>
+      <w:pPr>
+        <w:ind w:left="3600" w:hanging="360"/>
+      </w:pPr>
+    </w:lvl>
+    <w:lvl w:ilvl="5" w:tplc="100C001B" w:tentative="1">
+      <w:start w:val="1"/>
+      <w:numFmt w:val="lowerRoman"/>
+      <w:lvlText w:val="%6."/>
+      <w:lvlJc w:val="right"/>
+      <w:pPr>
+        <w:ind w:left="4320" w:hanging="180"/>
+      </w:pPr>
+    </w:lvl>
+    <w:lvl w:ilvl="6" w:tplc="100C000F" w:tentative="1">
+      <w:start w:val="1"/>
+      <w:numFmt w:val="decimal"/>
+      <w:lvlText w:val="%7."/>
+      <w:lvlJc w:val="left"/>
+      <w:pPr>
+        <w:ind w:left="5040" w:hanging="360"/>
+      </w:pPr>
+    </w:lvl>
+    <w:lvl w:ilvl="7" w:tplc="100C0019" w:tentative="1">
+      <w:start w:val="1"/>
+      <w:numFmt w:val="lowerLetter"/>
+      <w:lvlText w:val="%8."/>
+      <w:lvlJc w:val="left"/>
+      <w:pPr>
+        <w:ind w:left="5760" w:hanging="360"/>
+      </w:pPr>
+    </w:lvl>
+    <w:lvl w:ilvl="8" w:tplc="100C001B" w:tentative="1">
+      <w:start w:val="1"/>
+      <w:numFmt w:val="lowerRoman"/>
+      <w:lvlText w:val="%9."/>
+      <w:lvlJc w:val="right"/>
+      <w:pPr>
+        <w:ind w:left="6480" w:hanging="180"/>
+      </w:pPr>
+    </w:lvl>
+  </w:abstractNum>
+  <w:abstractNum w:abstractNumId="2" w15:restartNumberingAfterBreak="0">
+    <w:nsid w:val="15E22938"/>
+    <w:multiLevelType w:val="hybridMultilevel"/>
+    <w:tmpl w:val="0A52298A"/>
+    <w:lvl w:ilvl="0" w:tplc="100C0001">
+      <w:start w:val="1"/>
+      <w:numFmt w:val="bullet"/>
+      <w:lvlText w:val=""/>
+      <w:lvlJc w:val="left"/>
+      <w:pPr>
+        <w:ind w:left="2421" w:hanging="360"/>
+      </w:pPr>
+      <w:rPr>
+        <w:rFonts w:ascii="Symbol" w:hAnsi="Symbol" w:hint="default"/>
+      </w:rPr>
+    </w:lvl>
+    <w:lvl w:ilvl="1" w:tplc="100C0003" w:tentative="1">
+      <w:start w:val="1"/>
+      <w:numFmt w:val="bullet"/>
+      <w:lvlText w:val="o"/>
+      <w:lvlJc w:val="left"/>
+      <w:pPr>
+        <w:ind w:left="3141" w:hanging="360"/>
+      </w:pPr>
+      <w:rPr>
+        <w:rFonts w:ascii="Courier New" w:hAnsi="Courier New" w:cs="Courier New" w:hint="default"/>
+      </w:rPr>
+    </w:lvl>
+    <w:lvl w:ilvl="2" w:tplc="100C0005" w:tentative="1">
+      <w:start w:val="1"/>
+      <w:numFmt w:val="bullet"/>
+      <w:lvlText w:val=""/>
+      <w:lvlJc w:val="left"/>
+      <w:pPr>
+        <w:ind w:left="3861" w:hanging="360"/>
+      </w:pPr>
+      <w:rPr>
+        <w:rFonts w:ascii="Wingdings" w:hAnsi="Wingdings" w:hint="default"/>
+      </w:rPr>
+    </w:lvl>
+    <w:lvl w:ilvl="3" w:tplc="100C0001" w:tentative="1">
+      <w:start w:val="1"/>
+      <w:numFmt w:val="bullet"/>
+      <w:lvlText w:val=""/>
+      <w:lvlJc w:val="left"/>
+      <w:pPr>
+        <w:ind w:left="4581" w:hanging="360"/>
+      </w:pPr>
+      <w:rPr>
+        <w:rFonts w:ascii="Symbol" w:hAnsi="Symbol" w:hint="default"/>
+      </w:rPr>
+    </w:lvl>
+    <w:lvl w:ilvl="4" w:tplc="100C0003" w:tentative="1">
+      <w:start w:val="1"/>
+      <w:numFmt w:val="bullet"/>
+      <w:lvlText w:val="o"/>
+      <w:lvlJc w:val="left"/>
+      <w:pPr>
+        <w:ind w:left="5301" w:hanging="360"/>
+      </w:pPr>
+      <w:rPr>
+        <w:rFonts w:ascii="Courier New" w:hAnsi="Courier New" w:cs="Courier New" w:hint="default"/>
+      </w:rPr>
+    </w:lvl>
+    <w:lvl w:ilvl="5" w:tplc="100C0005" w:tentative="1">
+      <w:start w:val="1"/>
+      <w:numFmt w:val="bullet"/>
+      <w:lvlText w:val=""/>
+      <w:lvlJc w:val="left"/>
+      <w:pPr>
+        <w:ind w:left="6021" w:hanging="360"/>
+      </w:pPr>
+      <w:rPr>
+        <w:rFonts w:ascii="Wingdings" w:hAnsi="Wingdings" w:hint="default"/>
+      </w:rPr>
+    </w:lvl>
+    <w:lvl w:ilvl="6" w:tplc="100C0001" w:tentative="1">
+      <w:start w:val="1"/>
+      <w:numFmt w:val="bullet"/>
+      <w:lvlText w:val=""/>
+      <w:lvlJc w:val="left"/>
+      <w:pPr>
+        <w:ind w:left="6741" w:hanging="360"/>
+      </w:pPr>
+      <w:rPr>
+        <w:rFonts w:ascii="Symbol" w:hAnsi="Symbol" w:hint="default"/>
+      </w:rPr>
+    </w:lvl>
+    <w:lvl w:ilvl="7" w:tplc="100C0003" w:tentative="1">
+      <w:start w:val="1"/>
+      <w:numFmt w:val="bullet"/>
+      <w:lvlText w:val="o"/>
+      <w:lvlJc w:val="left"/>
+      <w:pPr>
+        <w:ind w:left="7461" w:hanging="360"/>
+      </w:pPr>
+      <w:rPr>
+        <w:rFonts w:ascii="Courier New" w:hAnsi="Courier New" w:cs="Courier New" w:hint="default"/>
+      </w:rPr>
+    </w:lvl>
+    <w:lvl w:ilvl="8" w:tplc="100C0005" w:tentative="1">
+      <w:start w:val="1"/>
+      <w:numFmt w:val="bullet"/>
+      <w:lvlText w:val=""/>
+      <w:lvlJc w:val="left"/>
+      <w:pPr>
+        <w:ind w:left="8181" w:hanging="360"/>
+      </w:pPr>
+      <w:rPr>
+        <w:rFonts w:ascii="Wingdings" w:hAnsi="Wingdings" w:hint="default"/>
+      </w:rPr>
+    </w:lvl>
+  </w:abstractNum>
+  <w:abstractNum w:abstractNumId="3" w15:restartNumberingAfterBreak="0">
+    <w:nsid w:val="1E3764D3"/>
+    <w:multiLevelType w:val="hybridMultilevel"/>
+    <w:tmpl w:val="7C449D52"/>
+    <w:lvl w:ilvl="0" w:tplc="6730389E">
+      <w:start w:val="1"/>
+      <w:numFmt w:val="decimal"/>
+      <w:lvlText w:val="%1."/>
+      <w:lvlJc w:val="left"/>
+      <w:pPr>
+        <w:ind w:left="720" w:hanging="360"/>
+      </w:pPr>
+      <w:rPr>
+        <w:rFonts w:hint="default"/>
+      </w:rPr>
+    </w:lvl>
+    <w:lvl w:ilvl="1" w:tplc="100C0019" w:tentative="1">
+      <w:start w:val="1"/>
+      <w:numFmt w:val="lowerLetter"/>
+      <w:lvlText w:val="%2."/>
+      <w:lvlJc w:val="left"/>
+      <w:pPr>
+        <w:ind w:left="1440" w:hanging="360"/>
+      </w:pPr>
+    </w:lvl>
+    <w:lvl w:ilvl="2" w:tplc="100C001B" w:tentative="1">
+      <w:start w:val="1"/>
+      <w:numFmt w:val="lowerRoman"/>
+      <w:lvlText w:val="%3."/>
+      <w:lvlJc w:val="right"/>
+      <w:pPr>
+        <w:ind w:left="2160" w:hanging="180"/>
+      </w:pPr>
+    </w:lvl>
+    <w:lvl w:ilvl="3" w:tplc="100C000F" w:tentative="1">
+      <w:start w:val="1"/>
+      <w:numFmt w:val="decimal"/>
+      <w:lvlText w:val="%4."/>
+      <w:lvlJc w:val="left"/>
+      <w:pPr>
+        <w:ind w:left="2880" w:hanging="360"/>
+      </w:pPr>
+    </w:lvl>
+    <w:lvl w:ilvl="4" w:tplc="100C0019" w:tentative="1">
+      <w:start w:val="1"/>
+      <w:numFmt w:val="lowerLetter"/>
+      <w:lvlText w:val="%5."/>
+      <w:lvlJc w:val="left"/>
+      <w:pPr>
+        <w:ind w:left="3600" w:hanging="360"/>
+      </w:pPr>
+    </w:lvl>
+    <w:lvl w:ilvl="5" w:tplc="100C001B" w:tentative="1">
+      <w:start w:val="1"/>
+      <w:numFmt w:val="lowerRoman"/>
+      <w:lvlText w:val="%6."/>
+      <w:lvlJc w:val="right"/>
+      <w:pPr>
+        <w:ind w:left="4320" w:hanging="180"/>
+      </w:pPr>
+    </w:lvl>
+    <w:lvl w:ilvl="6" w:tplc="100C000F" w:tentative="1">
+      <w:start w:val="1"/>
+      <w:numFmt w:val="decimal"/>
+      <w:lvlText w:val="%7."/>
+      <w:lvlJc w:val="left"/>
+      <w:pPr>
+        <w:ind w:left="5040" w:hanging="360"/>
+      </w:pPr>
+    </w:lvl>
+    <w:lvl w:ilvl="7" w:tplc="100C0019" w:tentative="1">
+      <w:start w:val="1"/>
+      <w:numFmt w:val="lowerLetter"/>
+      <w:lvlText w:val="%8."/>
+      <w:lvlJc w:val="left"/>
+      <w:pPr>
+        <w:ind w:left="5760" w:hanging="360"/>
+      </w:pPr>
+    </w:lvl>
+    <w:lvl w:ilvl="8" w:tplc="100C001B" w:tentative="1">
+      <w:start w:val="1"/>
+      <w:numFmt w:val="lowerRoman"/>
+      <w:lvlText w:val="%9."/>
+      <w:lvlJc w:val="right"/>
+      <w:pPr>
+        <w:ind w:left="6480" w:hanging="180"/>
+      </w:pPr>
+    </w:lvl>
+  </w:abstractNum>
+  <w:abstractNum w:abstractNumId="4" w15:restartNumberingAfterBreak="0">
+    <w:nsid w:val="283D57E4"/>
+    <w:multiLevelType w:val="hybridMultilevel"/>
+    <w:tmpl w:val="23EA4384"/>
+    <w:lvl w:ilvl="0" w:tplc="100C000F">
+      <w:start w:val="1"/>
+      <w:numFmt w:val="decimal"/>
+      <w:lvlText w:val="%1."/>
+      <w:lvlJc w:val="left"/>
+      <w:pPr>
+        <w:ind w:left="720" w:hanging="360"/>
+      </w:pPr>
+    </w:lvl>
+    <w:lvl w:ilvl="1" w:tplc="100C000F">
+      <w:start w:val="1"/>
+      <w:numFmt w:val="decimal"/>
+      <w:lvlText w:val="%2."/>
+      <w:lvlJc w:val="left"/>
+      <w:pPr>
+        <w:ind w:left="1440" w:hanging="360"/>
+      </w:pPr>
+    </w:lvl>
+    <w:lvl w:ilvl="2" w:tplc="100C001B" w:tentative="1">
+      <w:start w:val="1"/>
+      <w:numFmt w:val="lowerRoman"/>
+      <w:lvlText w:val="%3."/>
+      <w:lvlJc w:val="right"/>
+      <w:pPr>
+        <w:ind w:left="2160" w:hanging="180"/>
+      </w:pPr>
+    </w:lvl>
+    <w:lvl w:ilvl="3" w:tplc="100C000F" w:tentative="1">
+      <w:start w:val="1"/>
+      <w:numFmt w:val="decimal"/>
+      <w:lvlText w:val="%4."/>
+      <w:lvlJc w:val="left"/>
+      <w:pPr>
+        <w:ind w:left="2880" w:hanging="360"/>
+      </w:pPr>
+    </w:lvl>
+    <w:lvl w:ilvl="4" w:tplc="100C0019" w:tentative="1">
+      <w:start w:val="1"/>
+      <w:numFmt w:val="lowerLetter"/>
+      <w:lvlText w:val="%5."/>
+      <w:lvlJc w:val="left"/>
+      <w:pPr>
+        <w:ind w:left="3600" w:hanging="360"/>
+      </w:pPr>
+    </w:lvl>
+    <w:lvl w:ilvl="5" w:tplc="100C001B" w:tentative="1">
+      <w:start w:val="1"/>
+      <w:numFmt w:val="lowerRoman"/>
+      <w:lvlText w:val="%6."/>
+      <w:lvlJc w:val="right"/>
+      <w:pPr>
+        <w:ind w:left="4320" w:hanging="180"/>
+      </w:pPr>
+    </w:lvl>
+    <w:lvl w:ilvl="6" w:tplc="100C000F" w:tentative="1">
+      <w:start w:val="1"/>
+      <w:numFmt w:val="decimal"/>
+      <w:lvlText w:val="%7."/>
+      <w:lvlJc w:val="left"/>
+      <w:pPr>
+        <w:ind w:left="5040" w:hanging="360"/>
+      </w:pPr>
+    </w:lvl>
+    <w:lvl w:ilvl="7" w:tplc="100C0019" w:tentative="1">
+      <w:start w:val="1"/>
+      <w:numFmt w:val="lowerLetter"/>
+      <w:lvlText w:val="%8."/>
+      <w:lvlJc w:val="left"/>
+      <w:pPr>
+        <w:ind w:left="5760" w:hanging="360"/>
+      </w:pPr>
+    </w:lvl>
+    <w:lvl w:ilvl="8" w:tplc="100C001B" w:tentative="1">
+      <w:start w:val="1"/>
+      <w:numFmt w:val="lowerRoman"/>
+      <w:lvlText w:val="%9."/>
+      <w:lvlJc w:val="right"/>
+      <w:pPr>
+        <w:ind w:left="6480" w:hanging="180"/>
+      </w:pPr>
+    </w:lvl>
+  </w:abstractNum>
+  <w:abstractNum w:abstractNumId="5" w15:restartNumberingAfterBreak="0">
+    <w:nsid w:val="2FAC22A1"/>
+    <w:multiLevelType w:val="hybridMultilevel"/>
+    <w:tmpl w:val="55145D32"/>
+    <w:lvl w:ilvl="0" w:tplc="6730389E">
+      <w:start w:val="1"/>
+      <w:numFmt w:val="decimal"/>
+      <w:lvlText w:val="%1."/>
+      <w:lvlJc w:val="left"/>
+      <w:pPr>
+        <w:ind w:left="720" w:hanging="360"/>
+      </w:pPr>
+      <w:rPr>
+        <w:rFonts w:hint="default"/>
+      </w:rPr>
+    </w:lvl>
+    <w:lvl w:ilvl="1" w:tplc="100C0019" w:tentative="1">
+      <w:start w:val="1"/>
+      <w:numFmt w:val="lowerLetter"/>
+      <w:lvlText w:val="%2."/>
+      <w:lvlJc w:val="left"/>
+      <w:pPr>
+        <w:ind w:left="1440" w:hanging="360"/>
+      </w:pPr>
+    </w:lvl>
+    <w:lvl w:ilvl="2" w:tplc="100C001B" w:tentative="1">
+      <w:start w:val="1"/>
+      <w:numFmt w:val="lowerRoman"/>
+      <w:lvlText w:val="%3."/>
+      <w:lvlJc w:val="right"/>
+      <w:pPr>
+        <w:ind w:left="2160" w:hanging="180"/>
+      </w:pPr>
+    </w:lvl>
+    <w:lvl w:ilvl="3" w:tplc="100C000F" w:tentative="1">
+      <w:start w:val="1"/>
+      <w:numFmt w:val="decimal"/>
+      <w:lvlText w:val="%4."/>
+      <w:lvlJc w:val="left"/>
+      <w:pPr>
+        <w:ind w:left="2880" w:hanging="360"/>
+      </w:pPr>
+    </w:lvl>
+    <w:lvl w:ilvl="4" w:tplc="100C0019" w:tentative="1">
+      <w:start w:val="1"/>
+      <w:numFmt w:val="lowerLetter"/>
+      <w:lvlText w:val="%5."/>
+      <w:lvlJc w:val="left"/>
+      <w:pPr>
+        <w:ind w:left="3600" w:hanging="360"/>
+      </w:pPr>
+    </w:lvl>
+    <w:lvl w:ilvl="5" w:tplc="100C001B" w:tentative="1">
+      <w:start w:val="1"/>
+      <w:numFmt w:val="lowerRoman"/>
+      <w:lvlText w:val="%6."/>
+      <w:lvlJc w:val="right"/>
+      <w:pPr>
+        <w:ind w:left="4320" w:hanging="180"/>
+      </w:pPr>
+    </w:lvl>
+    <w:lvl w:ilvl="6" w:tplc="100C000F" w:tentative="1">
+      <w:start w:val="1"/>
+      <w:numFmt w:val="decimal"/>
+      <w:lvlText w:val="%7."/>
+      <w:lvlJc w:val="left"/>
+      <w:pPr>
+        <w:ind w:left="5040" w:hanging="360"/>
+      </w:pPr>
+    </w:lvl>
+    <w:lvl w:ilvl="7" w:tplc="100C0019" w:tentative="1">
+      <w:start w:val="1"/>
+      <w:numFmt w:val="lowerLetter"/>
+      <w:lvlText w:val="%8."/>
+      <w:lvlJc w:val="left"/>
+      <w:pPr>
+        <w:ind w:left="5760" w:hanging="360"/>
+      </w:pPr>
+    </w:lvl>
+    <w:lvl w:ilvl="8" w:tplc="100C001B" w:tentative="1">
+      <w:start w:val="1"/>
+      <w:numFmt w:val="lowerRoman"/>
+      <w:lvlText w:val="%9."/>
+      <w:lvlJc w:val="right"/>
+      <w:pPr>
+        <w:ind w:left="6480" w:hanging="180"/>
+      </w:pPr>
+    </w:lvl>
+  </w:abstractNum>
+  <w:abstractNum w:abstractNumId="6" w15:restartNumberingAfterBreak="0">
+    <w:nsid w:val="328F5A6F"/>
+    <w:multiLevelType w:val="hybridMultilevel"/>
+    <w:tmpl w:val="47C81C76"/>
+    <w:lvl w:ilvl="0" w:tplc="100C0001">
+      <w:start w:val="1"/>
+      <w:numFmt w:val="bullet"/>
+      <w:lvlText w:val=""/>
+      <w:lvlJc w:val="left"/>
+      <w:pPr>
+        <w:ind w:left="2421" w:hanging="360"/>
+      </w:pPr>
+      <w:rPr>
+        <w:rFonts w:ascii="Symbol" w:hAnsi="Symbol" w:hint="default"/>
+      </w:rPr>
+    </w:lvl>
+    <w:lvl w:ilvl="1" w:tplc="100C0003" w:tentative="1">
+      <w:start w:val="1"/>
+      <w:numFmt w:val="bullet"/>
+      <w:lvlText w:val="o"/>
+      <w:lvlJc w:val="left"/>
+      <w:pPr>
+        <w:ind w:left="3141" w:hanging="360"/>
+      </w:pPr>
+      <w:rPr>
+        <w:rFonts w:ascii="Courier New" w:hAnsi="Courier New" w:cs="Courier New" w:hint="default"/>
+      </w:rPr>
+    </w:lvl>
+    <w:lvl w:ilvl="2" w:tplc="100C0005" w:tentative="1">
+      <w:start w:val="1"/>
+      <w:numFmt w:val="bullet"/>
+      <w:lvlText w:val=""/>
+      <w:lvlJc w:val="left"/>
+      <w:pPr>
+        <w:ind w:left="3861" w:hanging="360"/>
+      </w:pPr>
+      <w:rPr>
+        <w:rFonts w:ascii="Wingdings" w:hAnsi="Wingdings" w:hint="default"/>
+      </w:rPr>
+    </w:lvl>
+    <w:lvl w:ilvl="3" w:tplc="100C0001" w:tentative="1">
+      <w:start w:val="1"/>
+      <w:numFmt w:val="bullet"/>
+      <w:lvlText w:val=""/>
+      <w:lvlJc w:val="left"/>
+      <w:pPr>
+        <w:ind w:left="4581" w:hanging="360"/>
+      </w:pPr>
+      <w:rPr>
+        <w:rFonts w:ascii="Symbol" w:hAnsi="Symbol" w:hint="default"/>
+      </w:rPr>
+    </w:lvl>
+    <w:lvl w:ilvl="4" w:tplc="100C0003" w:tentative="1">
+      <w:start w:val="1"/>
+      <w:numFmt w:val="bullet"/>
+      <w:lvlText w:val="o"/>
+      <w:lvlJc w:val="left"/>
+      <w:pPr>
+        <w:ind w:left="5301" w:hanging="360"/>
+      </w:pPr>
+      <w:rPr>
+        <w:rFonts w:ascii="Courier New" w:hAnsi="Courier New" w:cs="Courier New" w:hint="default"/>
+      </w:rPr>
+    </w:lvl>
+    <w:lvl w:ilvl="5" w:tplc="100C0005" w:tentative="1">
+      <w:start w:val="1"/>
+      <w:numFmt w:val="bullet"/>
+      <w:lvlText w:val=""/>
+      <w:lvlJc w:val="left"/>
+      <w:pPr>
+        <w:ind w:left="6021" w:hanging="360"/>
+      </w:pPr>
+      <w:rPr>
+        <w:rFonts w:ascii="Wingdings" w:hAnsi="Wingdings" w:hint="default"/>
+      </w:rPr>
+    </w:lvl>
+    <w:lvl w:ilvl="6" w:tplc="100C0001" w:tentative="1">
+      <w:start w:val="1"/>
+      <w:numFmt w:val="bullet"/>
+      <w:lvlText w:val=""/>
+      <w:lvlJc w:val="left"/>
+      <w:pPr>
+        <w:ind w:left="6741" w:hanging="360"/>
+      </w:pPr>
+      <w:rPr>
+        <w:rFonts w:ascii="Symbol" w:hAnsi="Symbol" w:hint="default"/>
+      </w:rPr>
+    </w:lvl>
+    <w:lvl w:ilvl="7" w:tplc="100C0003" w:tentative="1">
+      <w:start w:val="1"/>
+      <w:numFmt w:val="bullet"/>
+      <w:lvlText w:val="o"/>
+      <w:lvlJc w:val="left"/>
+      <w:pPr>
+        <w:ind w:left="7461" w:hanging="360"/>
+      </w:pPr>
+      <w:rPr>
+        <w:rFonts w:ascii="Courier New" w:hAnsi="Courier New" w:cs="Courier New" w:hint="default"/>
+      </w:rPr>
+    </w:lvl>
+    <w:lvl w:ilvl="8" w:tplc="100C0005" w:tentative="1">
+      <w:start w:val="1"/>
+      <w:numFmt w:val="bullet"/>
+      <w:lvlText w:val=""/>
+      <w:lvlJc w:val="left"/>
+      <w:pPr>
+        <w:ind w:left="8181" w:hanging="360"/>
+      </w:pPr>
+      <w:rPr>
+        <w:rFonts w:ascii="Wingdings" w:hAnsi="Wingdings" w:hint="default"/>
+      </w:rPr>
+    </w:lvl>
+  </w:abstractNum>
+  <w:abstractNum w:abstractNumId="7" w15:restartNumberingAfterBreak="0">
+    <w:nsid w:val="33F16A30"/>
+    <w:multiLevelType w:val="hybridMultilevel"/>
+    <w:tmpl w:val="E11ECA86"/>
+    <w:lvl w:ilvl="0" w:tplc="100C0001">
+      <w:start w:val="1"/>
+      <w:numFmt w:val="bullet"/>
+      <w:lvlText w:val=""/>
+      <w:lvlJc w:val="left"/>
+      <w:pPr>
+        <w:ind w:left="720" w:hanging="360"/>
+      </w:pPr>
+      <w:rPr>
+        <w:rFonts w:ascii="Symbol" w:hAnsi="Symbol" w:hint="default"/>
+      </w:rPr>
+    </w:lvl>
+    <w:lvl w:ilvl="1" w:tplc="100C0003" w:tentative="1">
+      <w:start w:val="1"/>
+      <w:numFmt w:val="bullet"/>
+      <w:lvlText w:val="o"/>
+      <w:lvlJc w:val="left"/>
+      <w:pPr>
+        <w:ind w:left="1440" w:hanging="360"/>
+      </w:pPr>
+      <w:rPr>
+        <w:rFonts w:ascii="Courier New" w:hAnsi="Courier New" w:cs="Courier New" w:hint="default"/>
+      </w:rPr>
+    </w:lvl>
+    <w:lvl w:ilvl="2" w:tplc="100C0005" w:tentative="1">
+      <w:start w:val="1"/>
+      <w:numFmt w:val="bullet"/>
+      <w:lvlText w:val=""/>
+      <w:lvlJc w:val="left"/>
+      <w:pPr>
+        <w:ind w:left="2160" w:hanging="360"/>
+      </w:pPr>
+      <w:rPr>
+        <w:rFonts w:ascii="Wingdings" w:hAnsi="Wingdings" w:hint="default"/>
+      </w:rPr>
+    </w:lvl>
+    <w:lvl w:ilvl="3" w:tplc="100C0001" w:tentative="1">
+      <w:start w:val="1"/>
+      <w:numFmt w:val="bullet"/>
+      <w:lvlText w:val=""/>
+      <w:lvlJc w:val="left"/>
+      <w:pPr>
+        <w:ind w:left="2880" w:hanging="360"/>
+      </w:pPr>
+      <w:rPr>
+        <w:rFonts w:ascii="Symbol" w:hAnsi="Symbol" w:hint="default"/>
+      </w:rPr>
+    </w:lvl>
+    <w:lvl w:ilvl="4" w:tplc="100C0003" w:tentative="1">
+      <w:start w:val="1"/>
+      <w:numFmt w:val="bullet"/>
+      <w:lvlText w:val="o"/>
+      <w:lvlJc w:val="left"/>
+      <w:pPr>
+        <w:ind w:left="3600" w:hanging="360"/>
+      </w:pPr>
+      <w:rPr>
+        <w:rFonts w:ascii="Courier New" w:hAnsi="Courier New" w:cs="Courier New" w:hint="default"/>
+      </w:rPr>
+    </w:lvl>
+    <w:lvl w:ilvl="5" w:tplc="100C0005" w:tentative="1">
+      <w:start w:val="1"/>
+      <w:numFmt w:val="bullet"/>
+      <w:lvlText w:val=""/>
+      <w:lvlJc w:val="left"/>
+      <w:pPr>
+        <w:ind w:left="4320" w:hanging="360"/>
+      </w:pPr>
+      <w:rPr>
+        <w:rFonts w:ascii="Wingdings" w:hAnsi="Wingdings" w:hint="default"/>
+      </w:rPr>
+    </w:lvl>
+    <w:lvl w:ilvl="6" w:tplc="100C0001" w:tentative="1">
+      <w:start w:val="1"/>
+      <w:numFmt w:val="bullet"/>
+      <w:lvlText w:val=""/>
+      <w:lvlJc w:val="left"/>
+      <w:pPr>
+        <w:ind w:left="5040" w:hanging="360"/>
+      </w:pPr>
+      <w:rPr>
+        <w:rFonts w:ascii="Symbol" w:hAnsi="Symbol" w:hint="default"/>
+      </w:rPr>
+    </w:lvl>
+    <w:lvl w:ilvl="7" w:tplc="100C0003" w:tentative="1">
+      <w:start w:val="1"/>
+      <w:numFmt w:val="bullet"/>
+      <w:lvlText w:val="o"/>
+      <w:lvlJc w:val="left"/>
+      <w:pPr>
+        <w:ind w:left="5760" w:hanging="360"/>
+      </w:pPr>
+      <w:rPr>
+        <w:rFonts w:ascii="Courier New" w:hAnsi="Courier New" w:cs="Courier New" w:hint="default"/>
+      </w:rPr>
+    </w:lvl>
+    <w:lvl w:ilvl="8" w:tplc="100C0005" w:tentative="1">
+      <w:start w:val="1"/>
+      <w:numFmt w:val="bullet"/>
+      <w:lvlText w:val=""/>
+      <w:lvlJc w:val="left"/>
+      <w:pPr>
+        <w:ind w:left="6480" w:hanging="360"/>
+      </w:pPr>
+      <w:rPr>
+        <w:rFonts w:ascii="Wingdings" w:hAnsi="Wingdings" w:hint="default"/>
+      </w:rPr>
+    </w:lvl>
+  </w:abstractNum>
+  <w:abstractNum w:abstractNumId="8" w15:restartNumberingAfterBreak="0">
+    <w:nsid w:val="38642621"/>
+    <w:multiLevelType w:val="hybridMultilevel"/>
+    <w:tmpl w:val="E6EA4F00"/>
+    <w:lvl w:ilvl="0" w:tplc="100C0001">
+      <w:start w:val="1"/>
+      <w:numFmt w:val="bullet"/>
+      <w:lvlText w:val=""/>
+      <w:lvlJc w:val="left"/>
+      <w:pPr>
+        <w:ind w:left="1440" w:hanging="360"/>
+      </w:pPr>
+      <w:rPr>
+        <w:rFonts w:ascii="Symbol" w:hAnsi="Symbol" w:hint="default"/>
+      </w:rPr>
+    </w:lvl>
+    <w:lvl w:ilvl="1" w:tplc="100C0003" w:tentative="1">
+      <w:start w:val="1"/>
+      <w:numFmt w:val="bullet"/>
+      <w:lvlText w:val="o"/>
+      <w:lvlJc w:val="left"/>
+      <w:pPr>
+        <w:ind w:left="2160" w:hanging="360"/>
+      </w:pPr>
+      <w:rPr>
+        <w:rFonts w:ascii="Courier New" w:hAnsi="Courier New" w:cs="Courier New" w:hint="default"/>
+      </w:rPr>
+    </w:lvl>
+    <w:lvl w:ilvl="2" w:tplc="100C0005" w:tentative="1">
+      <w:start w:val="1"/>
+      <w:numFmt w:val="bullet"/>
+      <w:lvlText w:val=""/>
+      <w:lvlJc w:val="left"/>
+      <w:pPr>
+        <w:ind w:left="2880" w:hanging="360"/>
+      </w:pPr>
+      <w:rPr>
+        <w:rFonts w:ascii="Wingdings" w:hAnsi="Wingdings" w:hint="default"/>
+      </w:rPr>
+    </w:lvl>
+    <w:lvl w:ilvl="3" w:tplc="100C0001" w:tentative="1">
+      <w:start w:val="1"/>
+      <w:numFmt w:val="bullet"/>
+      <w:lvlText w:val=""/>
+      <w:lvlJc w:val="left"/>
+      <w:pPr>
+        <w:ind w:left="3600" w:hanging="360"/>
+      </w:pPr>
+      <w:rPr>
+        <w:rFonts w:ascii="Symbol" w:hAnsi="Symbol" w:hint="default"/>
+      </w:rPr>
+    </w:lvl>
+    <w:lvl w:ilvl="4" w:tplc="100C0003" w:tentative="1">
+      <w:start w:val="1"/>
+      <w:numFmt w:val="bullet"/>
+      <w:lvlText w:val="o"/>
+      <w:lvlJc w:val="left"/>
+      <w:pPr>
+        <w:ind w:left="4320" w:hanging="360"/>
+      </w:pPr>
+      <w:rPr>
+        <w:rFonts w:ascii="Courier New" w:hAnsi="Courier New" w:cs="Courier New" w:hint="default"/>
+      </w:rPr>
+    </w:lvl>
+    <w:lvl w:ilvl="5" w:tplc="100C0005" w:tentative="1">
+      <w:start w:val="1"/>
+      <w:numFmt w:val="bullet"/>
+      <w:lvlText w:val=""/>
+      <w:lvlJc w:val="left"/>
+      <w:pPr>
+        <w:ind w:left="5040" w:hanging="360"/>
+      </w:pPr>
+      <w:rPr>
+        <w:rFonts w:ascii="Wingdings" w:hAnsi="Wingdings" w:hint="default"/>
+      </w:rPr>
+    </w:lvl>
+    <w:lvl w:ilvl="6" w:tplc="100C0001" w:tentative="1">
+      <w:start w:val="1"/>
+      <w:numFmt w:val="bullet"/>
+      <w:lvlText w:val=""/>
+      <w:lvlJc w:val="left"/>
+      <w:pPr>
+        <w:ind w:left="5760" w:hanging="360"/>
+      </w:pPr>
+      <w:rPr>
+        <w:rFonts w:ascii="Symbol" w:hAnsi="Symbol" w:hint="default"/>
+      </w:rPr>
+    </w:lvl>
+    <w:lvl w:ilvl="7" w:tplc="100C0003" w:tentative="1">
+      <w:start w:val="1"/>
+      <w:numFmt w:val="bullet"/>
+      <w:lvlText w:val="o"/>
+      <w:lvlJc w:val="left"/>
+      <w:pPr>
+        <w:ind w:left="6480" w:hanging="360"/>
+      </w:pPr>
+      <w:rPr>
+        <w:rFonts w:ascii="Courier New" w:hAnsi="Courier New" w:cs="Courier New" w:hint="default"/>
+      </w:rPr>
+    </w:lvl>
+    <w:lvl w:ilvl="8" w:tplc="100C0005" w:tentative="1">
+      <w:start w:val="1"/>
+      <w:numFmt w:val="bullet"/>
+      <w:lvlText w:val=""/>
+      <w:lvlJc w:val="left"/>
+      <w:pPr>
+        <w:ind w:left="7200" w:hanging="360"/>
+      </w:pPr>
+      <w:rPr>
+        <w:rFonts w:ascii="Wingdings" w:hAnsi="Wingdings" w:hint="default"/>
+      </w:rPr>
+    </w:lvl>
+  </w:abstractNum>
+  <w:abstractNum w:abstractNumId="9" w15:restartNumberingAfterBreak="0">
+    <w:nsid w:val="48FC2C22"/>
+    <w:multiLevelType w:val="hybridMultilevel"/>
+    <w:tmpl w:val="C1846BDA"/>
+    <w:lvl w:ilvl="0" w:tplc="100C0001">
+      <w:start w:val="1"/>
+      <w:numFmt w:val="bullet"/>
+      <w:lvlText w:val=""/>
+      <w:lvlJc w:val="left"/>
+      <w:pPr>
+        <w:ind w:left="720" w:hanging="360"/>
+      </w:pPr>
+      <w:rPr>
+        <w:rFonts w:ascii="Symbol" w:hAnsi="Symbol" w:hint="default"/>
+      </w:rPr>
+    </w:lvl>
+    <w:lvl w:ilvl="1" w:tplc="100C0003" w:tentative="1">
+      <w:start w:val="1"/>
+      <w:numFmt w:val="bullet"/>
+      <w:lvlText w:val="o"/>
+      <w:lvlJc w:val="left"/>
+      <w:pPr>
+        <w:ind w:left="1440" w:hanging="360"/>
+      </w:pPr>
+      <w:rPr>
+        <w:rFonts w:ascii="Courier New" w:hAnsi="Courier New" w:cs="Courier New" w:hint="default"/>
+      </w:rPr>
+    </w:lvl>
+    <w:lvl w:ilvl="2" w:tplc="100C0005" w:tentative="1">
+      <w:start w:val="1"/>
+      <w:numFmt w:val="bullet"/>
+      <w:lvlText w:val=""/>
+      <w:lvlJc w:val="left"/>
+      <w:pPr>
+        <w:ind w:left="2160" w:hanging="360"/>
+      </w:pPr>
+      <w:rPr>
+        <w:rFonts w:ascii="Wingdings" w:hAnsi="Wingdings" w:hint="default"/>
+      </w:rPr>
+    </w:lvl>
+    <w:lvl w:ilvl="3" w:tplc="100C0001" w:tentative="1">
+      <w:start w:val="1"/>
+      <w:numFmt w:val="bullet"/>
+      <w:lvlText w:val=""/>
+      <w:lvlJc w:val="left"/>
+      <w:pPr>
+        <w:ind w:left="2880" w:hanging="360"/>
+      </w:pPr>
+      <w:rPr>
+        <w:rFonts w:ascii="Symbol" w:hAnsi="Symbol" w:hint="default"/>
+      </w:rPr>
+    </w:lvl>
+    <w:lvl w:ilvl="4" w:tplc="100C0003" w:tentative="1">
+      <w:start w:val="1"/>
+      <w:numFmt w:val="bullet"/>
+      <w:lvlText w:val="o"/>
+      <w:lvlJc w:val="left"/>
+      <w:pPr>
+        <w:ind w:left="3600" w:hanging="360"/>
+      </w:pPr>
+      <w:rPr>
+        <w:rFonts w:ascii="Courier New" w:hAnsi="Courier New" w:cs="Courier New" w:hint="default"/>
+      </w:rPr>
+    </w:lvl>
+    <w:lvl w:ilvl="5" w:tplc="100C0005" w:tentative="1">
+      <w:start w:val="1"/>
+      <w:numFmt w:val="bullet"/>
+      <w:lvlText w:val=""/>
+      <w:lvlJc w:val="left"/>
+      <w:pPr>
+        <w:ind w:left="4320" w:hanging="360"/>
+      </w:pPr>
+      <w:rPr>
+        <w:rFonts w:ascii="Wingdings" w:hAnsi="Wingdings" w:hint="default"/>
+      </w:rPr>
+    </w:lvl>
+    <w:lvl w:ilvl="6" w:tplc="100C0001" w:tentative="1">
+      <w:start w:val="1"/>
+      <w:numFmt w:val="bullet"/>
+      <w:lvlText w:val=""/>
+      <w:lvlJc w:val="left"/>
+      <w:pPr>
+        <w:ind w:left="5040" w:hanging="360"/>
+      </w:pPr>
+      <w:rPr>
+        <w:rFonts w:ascii="Symbol" w:hAnsi="Symbol" w:hint="default"/>
+      </w:rPr>
+    </w:lvl>
+    <w:lvl w:ilvl="7" w:tplc="100C0003" w:tentative="1">
+      <w:start w:val="1"/>
+      <w:numFmt w:val="bullet"/>
+      <w:lvlText w:val="o"/>
+      <w:lvlJc w:val="left"/>
+      <w:pPr>
+        <w:ind w:left="5760" w:hanging="360"/>
+      </w:pPr>
+      <w:rPr>
+        <w:rFonts w:ascii="Courier New" w:hAnsi="Courier New" w:cs="Courier New" w:hint="default"/>
+      </w:rPr>
+    </w:lvl>
+    <w:lvl w:ilvl="8" w:tplc="100C0005" w:tentative="1">
+      <w:start w:val="1"/>
+      <w:numFmt w:val="bullet"/>
+      <w:lvlText w:val=""/>
+      <w:lvlJc w:val="left"/>
+      <w:pPr>
+        <w:ind w:left="6480" w:hanging="360"/>
+      </w:pPr>
+      <w:rPr>
+        <w:rFonts w:ascii="Wingdings" w:hAnsi="Wingdings" w:hint="default"/>
+      </w:rPr>
+    </w:lvl>
+  </w:abstractNum>
+  <w:abstractNum w:abstractNumId="10" w15:restartNumberingAfterBreak="0">
+    <w:nsid w:val="5B1571D7"/>
+    <w:multiLevelType w:val="hybridMultilevel"/>
+    <w:tmpl w:val="3C4A6EEA"/>
+    <w:lvl w:ilvl="0" w:tplc="100C000F">
+      <w:start w:val="1"/>
+      <w:numFmt w:val="decimal"/>
+      <w:lvlText w:val="%1."/>
+      <w:lvlJc w:val="left"/>
+      <w:pPr>
+        <w:ind w:left="720" w:hanging="360"/>
+      </w:pPr>
+    </w:lvl>
+    <w:lvl w:ilvl="1" w:tplc="100C0019">
+      <w:start w:val="1"/>
+      <w:numFmt w:val="lowerLetter"/>
+      <w:lvlText w:val="%2."/>
+      <w:lvlJc w:val="left"/>
+      <w:pPr>
+        <w:ind w:left="1440" w:hanging="360"/>
+      </w:pPr>
+    </w:lvl>
+    <w:lvl w:ilvl="2" w:tplc="100C001B" w:tentative="1">
+      <w:start w:val="1"/>
+      <w:numFmt w:val="lowerRoman"/>
+      <w:lvlText w:val="%3."/>
+      <w:lvlJc w:val="right"/>
+      <w:pPr>
+        <w:ind w:left="2160" w:hanging="180"/>
+      </w:pPr>
+    </w:lvl>
+    <w:lvl w:ilvl="3" w:tplc="100C000F" w:tentative="1">
+      <w:start w:val="1"/>
+      <w:numFmt w:val="decimal"/>
+      <w:lvlText w:val="%4."/>
+      <w:lvlJc w:val="left"/>
+      <w:pPr>
+        <w:ind w:left="2880" w:hanging="360"/>
+      </w:pPr>
+    </w:lvl>
+    <w:lvl w:ilvl="4" w:tplc="100C0019" w:tentative="1">
+      <w:start w:val="1"/>
+      <w:numFmt w:val="lowerLetter"/>
+      <w:lvlText w:val="%5."/>
+      <w:lvlJc w:val="left"/>
+      <w:pPr>
+        <w:ind w:left="3600" w:hanging="360"/>
+      </w:pPr>
+    </w:lvl>
+    <w:lvl w:ilvl="5" w:tplc="100C001B" w:tentative="1">
+      <w:start w:val="1"/>
+      <w:numFmt w:val="lowerRoman"/>
+      <w:lvlText w:val="%6."/>
+      <w:lvlJc w:val="right"/>
+      <w:pPr>
+        <w:ind w:left="4320" w:hanging="180"/>
+      </w:pPr>
+    </w:lvl>
+    <w:lvl w:ilvl="6" w:tplc="100C000F" w:tentative="1">
+      <w:start w:val="1"/>
+      <w:numFmt w:val="decimal"/>
+      <w:lvlText w:val="%7."/>
+      <w:lvlJc w:val="left"/>
+      <w:pPr>
+        <w:ind w:left="5040" w:hanging="360"/>
+      </w:pPr>
+    </w:lvl>
+    <w:lvl w:ilvl="7" w:tplc="100C0019" w:tentative="1">
+      <w:start w:val="1"/>
+      <w:numFmt w:val="lowerLetter"/>
+      <w:lvlText w:val="%8."/>
+      <w:lvlJc w:val="left"/>
+      <w:pPr>
+        <w:ind w:left="5760" w:hanging="360"/>
+      </w:pPr>
+    </w:lvl>
+    <w:lvl w:ilvl="8" w:tplc="100C001B" w:tentative="1">
+      <w:start w:val="1"/>
+      <w:numFmt w:val="lowerRoman"/>
+      <w:lvlText w:val="%9."/>
+      <w:lvlJc w:val="right"/>
+      <w:pPr>
+        <w:ind w:left="6480" w:hanging="180"/>
+      </w:pPr>
+    </w:lvl>
+  </w:abstractNum>
+  <w:abstractNum w:abstractNumId="11" w15:restartNumberingAfterBreak="0">
     <w:nsid w:val="6A690710"/>
     <w:multiLevelType w:val="hybridMultilevel"/>
     <w:tmpl w:val="210C4D6A"/>
@@ -539,7 +1928,7 @@
         <w:ind w:left="720" w:hanging="360"/>
       </w:pPr>
     </w:lvl>
-    <w:lvl w:ilvl="1" w:tplc="100C0019" w:tentative="1">
+    <w:lvl w:ilvl="1" w:tplc="100C0019">
       <w:start w:val="1"/>
       <w:numFmt w:val="lowerLetter"/>
       <w:lvlText w:val="%2."/>
@@ -612,11 +2001,249 @@
       </w:pPr>
     </w:lvl>
   </w:abstractNum>
+  <w:abstractNum w:abstractNumId="12" w15:restartNumberingAfterBreak="0">
+    <w:nsid w:val="6AA340CB"/>
+    <w:multiLevelType w:val="hybridMultilevel"/>
+    <w:tmpl w:val="D0B8AA32"/>
+    <w:lvl w:ilvl="0" w:tplc="6730389E">
+      <w:start w:val="1"/>
+      <w:numFmt w:val="decimal"/>
+      <w:lvlText w:val="%1."/>
+      <w:lvlJc w:val="left"/>
+      <w:pPr>
+        <w:ind w:left="720" w:hanging="360"/>
+      </w:pPr>
+      <w:rPr>
+        <w:rFonts w:hint="default"/>
+      </w:rPr>
+    </w:lvl>
+    <w:lvl w:ilvl="1" w:tplc="100C0019" w:tentative="1">
+      <w:start w:val="1"/>
+      <w:numFmt w:val="lowerLetter"/>
+      <w:lvlText w:val="%2."/>
+      <w:lvlJc w:val="left"/>
+      <w:pPr>
+        <w:ind w:left="1440" w:hanging="360"/>
+      </w:pPr>
+    </w:lvl>
+    <w:lvl w:ilvl="2" w:tplc="100C001B" w:tentative="1">
+      <w:start w:val="1"/>
+      <w:numFmt w:val="lowerRoman"/>
+      <w:lvlText w:val="%3."/>
+      <w:lvlJc w:val="right"/>
+      <w:pPr>
+        <w:ind w:left="2160" w:hanging="180"/>
+      </w:pPr>
+    </w:lvl>
+    <w:lvl w:ilvl="3" w:tplc="100C000F" w:tentative="1">
+      <w:start w:val="1"/>
+      <w:numFmt w:val="decimal"/>
+      <w:lvlText w:val="%4."/>
+      <w:lvlJc w:val="left"/>
+      <w:pPr>
+        <w:ind w:left="2880" w:hanging="360"/>
+      </w:pPr>
+    </w:lvl>
+    <w:lvl w:ilvl="4" w:tplc="100C0019" w:tentative="1">
+      <w:start w:val="1"/>
+      <w:numFmt w:val="lowerLetter"/>
+      <w:lvlText w:val="%5."/>
+      <w:lvlJc w:val="left"/>
+      <w:pPr>
+        <w:ind w:left="3600" w:hanging="360"/>
+      </w:pPr>
+    </w:lvl>
+    <w:lvl w:ilvl="5" w:tplc="100C001B" w:tentative="1">
+      <w:start w:val="1"/>
+      <w:numFmt w:val="lowerRoman"/>
+      <w:lvlText w:val="%6."/>
+      <w:lvlJc w:val="right"/>
+      <w:pPr>
+        <w:ind w:left="4320" w:hanging="180"/>
+      </w:pPr>
+    </w:lvl>
+    <w:lvl w:ilvl="6" w:tplc="100C000F" w:tentative="1">
+      <w:start w:val="1"/>
+      <w:numFmt w:val="decimal"/>
+      <w:lvlText w:val="%7."/>
+      <w:lvlJc w:val="left"/>
+      <w:pPr>
+        <w:ind w:left="5040" w:hanging="360"/>
+      </w:pPr>
+    </w:lvl>
+    <w:lvl w:ilvl="7" w:tplc="100C0019" w:tentative="1">
+      <w:start w:val="1"/>
+      <w:numFmt w:val="lowerLetter"/>
+      <w:lvlText w:val="%8."/>
+      <w:lvlJc w:val="left"/>
+      <w:pPr>
+        <w:ind w:left="5760" w:hanging="360"/>
+      </w:pPr>
+    </w:lvl>
+    <w:lvl w:ilvl="8" w:tplc="100C001B" w:tentative="1">
+      <w:start w:val="1"/>
+      <w:numFmt w:val="lowerRoman"/>
+      <w:lvlText w:val="%9."/>
+      <w:lvlJc w:val="right"/>
+      <w:pPr>
+        <w:ind w:left="6480" w:hanging="180"/>
+      </w:pPr>
+    </w:lvl>
+  </w:abstractNum>
+  <w:abstractNum w:abstractNumId="13" w15:restartNumberingAfterBreak="0">
+    <w:nsid w:val="70FA05F9"/>
+    <w:multiLevelType w:val="hybridMultilevel"/>
+    <w:tmpl w:val="95C89012"/>
+    <w:lvl w:ilvl="0" w:tplc="100C0001">
+      <w:start w:val="1"/>
+      <w:numFmt w:val="bullet"/>
+      <w:lvlText w:val=""/>
+      <w:lvlJc w:val="left"/>
+      <w:pPr>
+        <w:ind w:left="1440" w:hanging="360"/>
+      </w:pPr>
+      <w:rPr>
+        <w:rFonts w:ascii="Symbol" w:hAnsi="Symbol" w:hint="default"/>
+      </w:rPr>
+    </w:lvl>
+    <w:lvl w:ilvl="1" w:tplc="100C0003" w:tentative="1">
+      <w:start w:val="1"/>
+      <w:numFmt w:val="bullet"/>
+      <w:lvlText w:val="o"/>
+      <w:lvlJc w:val="left"/>
+      <w:pPr>
+        <w:ind w:left="2160" w:hanging="360"/>
+      </w:pPr>
+      <w:rPr>
+        <w:rFonts w:ascii="Courier New" w:hAnsi="Courier New" w:cs="Courier New" w:hint="default"/>
+      </w:rPr>
+    </w:lvl>
+    <w:lvl w:ilvl="2" w:tplc="100C0005" w:tentative="1">
+      <w:start w:val="1"/>
+      <w:numFmt w:val="bullet"/>
+      <w:lvlText w:val=""/>
+      <w:lvlJc w:val="left"/>
+      <w:pPr>
+        <w:ind w:left="2880" w:hanging="360"/>
+      </w:pPr>
+      <w:rPr>
+        <w:rFonts w:ascii="Wingdings" w:hAnsi="Wingdings" w:hint="default"/>
+      </w:rPr>
+    </w:lvl>
+    <w:lvl w:ilvl="3" w:tplc="100C0001" w:tentative="1">
+      <w:start w:val="1"/>
+      <w:numFmt w:val="bullet"/>
+      <w:lvlText w:val=""/>
+      <w:lvlJc w:val="left"/>
+      <w:pPr>
+        <w:ind w:left="3600" w:hanging="360"/>
+      </w:pPr>
+      <w:rPr>
+        <w:rFonts w:ascii="Symbol" w:hAnsi="Symbol" w:hint="default"/>
+      </w:rPr>
+    </w:lvl>
+    <w:lvl w:ilvl="4" w:tplc="100C0003" w:tentative="1">
+      <w:start w:val="1"/>
+      <w:numFmt w:val="bullet"/>
+      <w:lvlText w:val="o"/>
+      <w:lvlJc w:val="left"/>
+      <w:pPr>
+        <w:ind w:left="4320" w:hanging="360"/>
+      </w:pPr>
+      <w:rPr>
+        <w:rFonts w:ascii="Courier New" w:hAnsi="Courier New" w:cs="Courier New" w:hint="default"/>
+      </w:rPr>
+    </w:lvl>
+    <w:lvl w:ilvl="5" w:tplc="100C0005" w:tentative="1">
+      <w:start w:val="1"/>
+      <w:numFmt w:val="bullet"/>
+      <w:lvlText w:val=""/>
+      <w:lvlJc w:val="left"/>
+      <w:pPr>
+        <w:ind w:left="5040" w:hanging="360"/>
+      </w:pPr>
+      <w:rPr>
+        <w:rFonts w:ascii="Wingdings" w:hAnsi="Wingdings" w:hint="default"/>
+      </w:rPr>
+    </w:lvl>
+    <w:lvl w:ilvl="6" w:tplc="100C0001" w:tentative="1">
+      <w:start w:val="1"/>
+      <w:numFmt w:val="bullet"/>
+      <w:lvlText w:val=""/>
+      <w:lvlJc w:val="left"/>
+      <w:pPr>
+        <w:ind w:left="5760" w:hanging="360"/>
+      </w:pPr>
+      <w:rPr>
+        <w:rFonts w:ascii="Symbol" w:hAnsi="Symbol" w:hint="default"/>
+      </w:rPr>
+    </w:lvl>
+    <w:lvl w:ilvl="7" w:tplc="100C0003" w:tentative="1">
+      <w:start w:val="1"/>
+      <w:numFmt w:val="bullet"/>
+      <w:lvlText w:val="o"/>
+      <w:lvlJc w:val="left"/>
+      <w:pPr>
+        <w:ind w:left="6480" w:hanging="360"/>
+      </w:pPr>
+      <w:rPr>
+        <w:rFonts w:ascii="Courier New" w:hAnsi="Courier New" w:cs="Courier New" w:hint="default"/>
+      </w:rPr>
+    </w:lvl>
+    <w:lvl w:ilvl="8" w:tplc="100C0005" w:tentative="1">
+      <w:start w:val="1"/>
+      <w:numFmt w:val="bullet"/>
+      <w:lvlText w:val=""/>
+      <w:lvlJc w:val="left"/>
+      <w:pPr>
+        <w:ind w:left="7200" w:hanging="360"/>
+      </w:pPr>
+      <w:rPr>
+        <w:rFonts w:ascii="Wingdings" w:hAnsi="Wingdings" w:hint="default"/>
+      </w:rPr>
+    </w:lvl>
+  </w:abstractNum>
   <w:num w:numId="1">
-    <w:abstractNumId w:val="1"/>
+    <w:abstractNumId w:val="11"/>
   </w:num>
   <w:num w:numId="2">
+    <w:abstractNumId w:val="10"/>
+  </w:num>
+  <w:num w:numId="3">
+    <w:abstractNumId w:val="13"/>
+  </w:num>
+  <w:num w:numId="4">
+    <w:abstractNumId w:val="8"/>
+  </w:num>
+  <w:num w:numId="5">
+    <w:abstractNumId w:val="4"/>
+  </w:num>
+  <w:num w:numId="6">
     <w:abstractNumId w:val="0"/>
+  </w:num>
+  <w:num w:numId="7">
+    <w:abstractNumId w:val="5"/>
+  </w:num>
+  <w:num w:numId="8">
+    <w:abstractNumId w:val="6"/>
+  </w:num>
+  <w:num w:numId="9">
+    <w:abstractNumId w:val="2"/>
+  </w:num>
+  <w:num w:numId="10">
+    <w:abstractNumId w:val="7"/>
+  </w:num>
+  <w:num w:numId="11">
+    <w:abstractNumId w:val="9"/>
+  </w:num>
+  <w:num w:numId="12">
+    <w:abstractNumId w:val="3"/>
+  </w:num>
+  <w:num w:numId="13">
+    <w:abstractNumId w:val="12"/>
+  </w:num>
+  <w:num w:numId="14">
+    <w:abstractNumId w:val="1"/>
   </w:num>
 </w:numbering>
 </file>
@@ -1028,18 +2655,42 @@
     <w:link w:val="Titre1Car"/>
     <w:uiPriority w:val="9"/>
     <w:qFormat/>
-    <w:rsid w:val="00E630D4"/>
+    <w:rsid w:val="006949B1"/>
     <w:pPr>
       <w:keepNext/>
       <w:keepLines/>
+      <w:shd w:val="clear" w:color="auto" w:fill="DBDBDB" w:themeFill="accent3" w:themeFillTint="66"/>
       <w:spacing w:before="240" w:after="0"/>
       <w:outlineLvl w:val="0"/>
     </w:pPr>
     <w:rPr>
-      <w:rFonts w:asciiTheme="majorHAnsi" w:eastAsiaTheme="majorEastAsia" w:hAnsiTheme="majorHAnsi" w:cstheme="majorBidi"/>
+      <w:rFonts w:ascii="Open Sans Semibold" w:eastAsiaTheme="majorEastAsia" w:hAnsi="Open Sans Semibold" w:cstheme="majorBidi"/>
       <w:color w:val="2F5496" w:themeColor="accent1" w:themeShade="BF"/>
       <w:sz w:val="32"/>
       <w:szCs w:val="32"/>
+      <w:lang w:val="fr-FR"/>
+    </w:rPr>
+  </w:style>
+  <w:style w:type="paragraph" w:styleId="Titre2">
+    <w:name w:val="heading 2"/>
+    <w:basedOn w:val="Normal"/>
+    <w:next w:val="Normal"/>
+    <w:link w:val="Titre2Car"/>
+    <w:uiPriority w:val="9"/>
+    <w:unhideWhenUsed/>
+    <w:qFormat/>
+    <w:rsid w:val="006949B1"/>
+    <w:pPr>
+      <w:keepNext/>
+      <w:keepLines/>
+      <w:spacing w:before="40" w:after="0"/>
+      <w:outlineLvl w:val="1"/>
+    </w:pPr>
+    <w:rPr>
+      <w:rFonts w:ascii="Open Sans Semibold" w:eastAsiaTheme="majorEastAsia" w:hAnsi="Open Sans Semibold" w:cstheme="majorBidi"/>
+      <w:color w:val="2F5496" w:themeColor="accent1" w:themeShade="BF"/>
+      <w:sz w:val="26"/>
+      <w:szCs w:val="26"/>
     </w:rPr>
   </w:style>
   <w:style w:type="character" w:default="1" w:styleId="Policepardfaut">
@@ -1074,12 +2725,14 @@
     <w:basedOn w:val="Policepardfaut"/>
     <w:link w:val="Titre1"/>
     <w:uiPriority w:val="9"/>
-    <w:rsid w:val="00E630D4"/>
+    <w:rsid w:val="006949B1"/>
     <w:rPr>
-      <w:rFonts w:asciiTheme="majorHAnsi" w:eastAsiaTheme="majorEastAsia" w:hAnsiTheme="majorHAnsi" w:cstheme="majorBidi"/>
+      <w:rFonts w:ascii="Open Sans Semibold" w:eastAsiaTheme="majorEastAsia" w:hAnsi="Open Sans Semibold" w:cstheme="majorBidi"/>
       <w:color w:val="2F5496" w:themeColor="accent1" w:themeShade="BF"/>
       <w:sz w:val="32"/>
       <w:szCs w:val="32"/>
+      <w:shd w:val="clear" w:color="auto" w:fill="DBDBDB" w:themeFill="accent3" w:themeFillTint="66"/>
+      <w:lang w:val="fr-FR"/>
     </w:rPr>
   </w:style>
   <w:style w:type="paragraph" w:styleId="Paragraphedeliste">
@@ -1092,6 +2745,19 @@
       <w:ind w:left="720"/>
       <w:contextualSpacing/>
     </w:pPr>
+  </w:style>
+  <w:style w:type="character" w:customStyle="1" w:styleId="Titre2Car">
+    <w:name w:val="Titre 2 Car"/>
+    <w:basedOn w:val="Policepardfaut"/>
+    <w:link w:val="Titre2"/>
+    <w:uiPriority w:val="9"/>
+    <w:rsid w:val="006949B1"/>
+    <w:rPr>
+      <w:rFonts w:ascii="Open Sans Semibold" w:eastAsiaTheme="majorEastAsia" w:hAnsi="Open Sans Semibold" w:cstheme="majorBidi"/>
+      <w:color w:val="2F5496" w:themeColor="accent1" w:themeShade="BF"/>
+      <w:sz w:val="26"/>
+      <w:szCs w:val="26"/>
+    </w:rPr>
   </w:style>
 </w:styles>
 </file>

</xml_diff>